<commit_message>
Created Status Summary Report template
Awaiting data from incidents and api to add into the document
</commit_message>
<xml_diff>
--- a/StatusReportManager/Status Summary Report.docx
+++ b/StatusReportManager/Status Summary Report.docx
@@ -4,17 +4,133 @@
   <w:body>
     <w:p>
       <w:pPr>
+        <w:pStyle w:val="Title">
+                </w:pStyle>
+        <w:jc w:val="center">
+                </w:jc>
+      </w:pPr>
+      <w:r>
+        <w:rPr>
+          <w:b w:val="true">
+                    </w:b>
+          <w:bCs w:val="true">
+                    </w:bCs>
+        </w:rPr>
+        <w:t xml:space="preserve">Status Summary Report</w:t>
+      </w:r>
+    </w:p>
+    <w:p>
+      <w:pPr>
             </w:pPr>
-      <w:r>
-        <w:rPr>
-                </w:rPr>
-        <w:t xml:space="preserve">Some cool text here.</w:t>
-      </w:r>
-      <w:r>
-        <w:rPr>
-                </w:rPr>
-        <w:t xml:space="preserve">Lorem Ipsum Foo Bar</w:t>
-      </w:r>
+    </w:p>
+    <w:p>
+      <w:pPr>
+        <w:jc w:val="left">
+                </w:jc>
+      </w:pPr>
+      <w:r>
+        <w:rPr>
+          <w:sz w:val="24">
+                    </w:sz>
+          <w:szCs w:val="24">
+                    </w:szCs>
+        </w:rPr>
+        <w:t xml:space="preserve">For the period </w:t>
+      </w:r>
+      <w:r>
+        <w:rPr>
+          <w:sz w:val="24">
+                    </w:sz>
+          <w:szCs w:val="24">
+                    </w:szCs>
+        </w:rPr>
+        <w:t xml:space="preserve">13/03/2019, 22:33</w:t>
+      </w:r>
+      <w:r>
+        <w:rPr>
+          <w:sz w:val="24">
+                    </w:sz>
+          <w:szCs w:val="24">
+                    </w:szCs>
+        </w:rPr>
+        <w:t xml:space="preserve"> till </w:t>
+      </w:r>
+      <w:r>
+        <w:rPr>
+          <w:sz w:val="24">
+                    </w:sz>
+          <w:szCs w:val="24">
+                    </w:szCs>
+        </w:rPr>
+        <w:t xml:space="preserve">13/03/2019, 23:03</w:t>
+      </w:r>
+    </w:p>
+    <w:p>
+      <w:pPr>
+            </w:pPr>
+    </w:p>
+    <w:p>
+      <w:pPr>
+        <w:pStyle w:val="Heading1">
+                </w:pStyle>
+        <w:jc w:val="left">
+                </w:jc>
+      </w:pPr>
+      <w:r>
+        <w:rPr>
+          <w:b w:val="true">
+                    </w:b>
+          <w:bCs w:val="true">
+                    </w:bCs>
+        </w:rPr>
+        <w:t xml:space="preserve">Incident(s) Summary:</w:t>
+      </w:r>
+    </w:p>
+    <w:p>
+      <w:pPr>
+            </w:pPr>
+    </w:p>
+    <w:p>
+      <w:pPr>
+        <w:pStyle w:val="Heading1">
+                </w:pStyle>
+        <w:jc w:val="left">
+                </w:jc>
+      </w:pPr>
+      <w:r>
+        <w:rPr>
+          <w:b w:val="true">
+                    </w:b>
+          <w:bCs w:val="true">
+                    </w:bCs>
+        </w:rPr>
+        <w:t xml:space="preserve">Indicator(s) Summary:</w:t>
+      </w:r>
+    </w:p>
+    <w:p>
+      <w:pPr>
+            </w:pPr>
+    </w:p>
+    <w:p>
+      <w:pPr>
+        <w:pStyle w:val="Heading1">
+                </w:pStyle>
+        <w:jc w:val="left">
+                </w:jc>
+      </w:pPr>
+      <w:r>
+        <w:rPr>
+          <w:b w:val="true">
+                    </w:b>
+          <w:bCs w:val="true">
+                    </w:bCs>
+        </w:rPr>
+        <w:t xml:space="preserve">Trend(s) Summary:</w:t>
+      </w:r>
+    </w:p>
+    <w:p>
+      <w:pPr>
+            </w:pPr>
     </w:p>
     <w:sectPr>
       <w:pgSz w:w="11906" w:h="16838" w:orient="portrait">
@@ -37,7 +153,21 @@
 </file>
 
 <file path=word/footer1.xml><?xml version="1.0" encoding="utf-8"?>
-<w:ftr xmlns:wpc="http://schemas.microsoft.com/office/word/2010/wordprocessingCanvas" xmlns:mc="http://schemas.openxmlformats.org/markup-compatibility/2006" xmlns:o="urn:schemas-microsoft-com:office:office" xmlns:r="http://schemas.openxmlformats.org/officeDocument/2006/relationships" xmlns:m="http://schemas.openxmlformats.org/officeDocument/2006/math" xmlns:v="urn:schemas-microsoft-com:vml" xmlns:wp14="http://schemas.microsoft.com/office/word/2010/wordprocessingDrawing" xmlns:wp="http://schemas.openxmlformats.org/drawingml/2006/wordprocessingDrawing" xmlns:w10="urn:schemas-microsoft-com:office:word" xmlns:w="http://schemas.openxmlformats.org/wordprocessingml/2006/main" xmlns:w14="http://schemas.microsoft.com/office/word/2010/wordml" xmlns:w15="http://schemas.microsoft.com/office/word/2012/wordml" xmlns:wpg="http://schemas.microsoft.com/office/word/2010/wordprocessingGroup" xmlns:wpi="http://schemas.microsoft.com/office/word/2010/wordprocessingInk" xmlns:wne="http://schemas.microsoft.com/office/word/2006/wordml" xmlns:wps="http://schemas.microsoft.com/office/word/2010/wordprocessingShape"/>
+<w:ftr xmlns:wpc="http://schemas.microsoft.com/office/word/2010/wordprocessingCanvas" xmlns:mc="http://schemas.openxmlformats.org/markup-compatibility/2006" xmlns:o="urn:schemas-microsoft-com:office:office" xmlns:r="http://schemas.openxmlformats.org/officeDocument/2006/relationships" xmlns:m="http://schemas.openxmlformats.org/officeDocument/2006/math" xmlns:v="urn:schemas-microsoft-com:vml" xmlns:wp14="http://schemas.microsoft.com/office/word/2010/wordprocessingDrawing" xmlns:wp="http://schemas.openxmlformats.org/drawingml/2006/wordprocessingDrawing" xmlns:w10="urn:schemas-microsoft-com:office:word" xmlns:w="http://schemas.openxmlformats.org/wordprocessingml/2006/main" xmlns:w14="http://schemas.microsoft.com/office/word/2010/wordml" xmlns:w15="http://schemas.microsoft.com/office/word/2012/wordml" xmlns:wpg="http://schemas.microsoft.com/office/word/2010/wordprocessingGroup" xmlns:wpi="http://schemas.microsoft.com/office/word/2010/wordprocessingInk" xmlns:wne="http://schemas.microsoft.com/office/word/2006/wordml" xmlns:wps="http://schemas.microsoft.com/office/word/2010/wordprocessingShape">
+  <w:p>
+    <w:pPr>
+      <w:jc w:val="right"/>
+    </w:pPr>
+    <w:r>
+      <w:rPr/>
+      <w:t xml:space="preserve">Report generated on </w:t>
+    </w:r>
+    <w:r>
+      <w:rPr/>
+      <w:t xml:space="preserve">13/03/2019, 23:03</w:t>
+    </w:r>
+  </w:p>
+</w:ftr>
 </file>
 
 <file path=word/footnotes.xml><?xml version="1.0" encoding="utf-8"?>

</xml_diff>

<commit_message>
Re-order code, rename files
Renamed all js files to camel notation.
Re-order some code to facilitate component diagram.
</commit_message>
<xml_diff>
--- a/StatusReportManager/Status Summary Report.docx
+++ b/StatusReportManager/Status Summary Report.docx
@@ -44,7 +44,7 @@
           <w:szCs w:val="24">
                     </w:szCs>
         </w:rPr>
-        <w:t xml:space="preserve">13/03/2019, 22:33</w:t>
+        <w:t xml:space="preserve">14/03/2019, 20:58</w:t>
       </w:r>
       <w:r>
         <w:rPr>
@@ -62,7 +62,7 @@
           <w:szCs w:val="24">
                     </w:szCs>
         </w:rPr>
-        <w:t xml:space="preserve">13/03/2019, 23:03</w:t>
+        <w:t xml:space="preserve">14/03/2019, 21:28</w:t>
       </w:r>
     </w:p>
     <w:p>
@@ -164,7 +164,7 @@
     </w:r>
     <w:r>
       <w:rPr/>
-      <w:t xml:space="preserve">13/03/2019, 23:03</w:t>
+      <w:t xml:space="preserve">14/03/2019, 21:28</w:t>
     </w:r>
   </w:p>
 </w:ftr>

</xml_diff>

<commit_message>
fixed syntax error in reportGenerator
</commit_message>
<xml_diff>
--- a/StatusReportManager/Status Summary Report.docx
+++ b/StatusReportManager/Status Summary Report.docx
@@ -44,7 +44,7 @@
           <w:szCs w:val="24">
                     </w:szCs>
         </w:rPr>
-        <w:t xml:space="preserve">14/03/2019, 20:58</w:t>
+        <w:t xml:space="preserve">17/03/2019, 08:41</w:t>
       </w:r>
       <w:r>
         <w:rPr>
@@ -62,7 +62,7 @@
           <w:szCs w:val="24">
                     </w:szCs>
         </w:rPr>
-        <w:t xml:space="preserve">14/03/2019, 21:28</w:t>
+        <w:t xml:space="preserve">17/03/2019, 09:11</w:t>
       </w:r>
     </w:p>
     <w:p>
@@ -164,7 +164,7 @@
     </w:r>
     <w:r>
       <w:rPr/>
-      <w:t xml:space="preserve">14/03/2019, 21:28</w:t>
+      <w:t xml:space="preserve">17/03/2019, 09:11</w:t>
     </w:r>
   </w:p>
 </w:ftr>

</xml_diff>

<commit_message>
Changed email sender to CMS gmail account
</commit_message>
<xml_diff>
--- a/StatusReportManager/Status Summary Report.docx
+++ b/StatusReportManager/Status Summary Report.docx
@@ -44,7 +44,7 @@
           <w:szCs w:val="24">
                     </w:szCs>
         </w:rPr>
-        <w:t xml:space="preserve">17/03/2019, 08:41</w:t>
+        <w:t xml:space="preserve">18/03/2019, 12:55</w:t>
       </w:r>
       <w:r>
         <w:rPr>
@@ -62,7 +62,7 @@
           <w:szCs w:val="24">
                     </w:szCs>
         </w:rPr>
-        <w:t xml:space="preserve">17/03/2019, 09:11</w:t>
+        <w:t xml:space="preserve">18/03/2019, 13:25</w:t>
       </w:r>
     </w:p>
     <w:p>
@@ -164,7 +164,7 @@
     </w:r>
     <w:r>
       <w:rPr/>
-      <w:t xml:space="preserve">17/03/2019, 09:11</w:t>
+      <w:t xml:space="preserve">18/03/2019, 13:25</w:t>
     </w:r>
   </w:p>
 </w:ftr>

</xml_diff>

<commit_message>
Skeleton for status report listening to DBManager
</commit_message>
<xml_diff>
--- a/StatusReportManager/Status Summary Report.docx
+++ b/StatusReportManager/Status Summary Report.docx
@@ -44,7 +44,7 @@
           <w:szCs w:val="24">
                     </w:szCs>
         </w:rPr>
-        <w:t xml:space="preserve">18/03/2019, 12:55</w:t>
+        <w:t xml:space="preserve">18/03/2019, 13:36</w:t>
       </w:r>
       <w:r>
         <w:rPr>
@@ -62,7 +62,7 @@
           <w:szCs w:val="24">
                     </w:szCs>
         </w:rPr>
-        <w:t xml:space="preserve">18/03/2019, 13:25</w:t>
+        <w:t xml:space="preserve">18/03/2019, 14:06</w:t>
       </w:r>
     </w:p>
     <w:p>
@@ -164,7 +164,7 @@
     </w:r>
     <w:r>
       <w:rPr/>
-      <w:t xml:space="preserve">18/03/2019, 13:25</w:t>
+      <w:t xml:space="preserve">18/03/2019, 14:06</w:t>
     </w:r>
   </w:p>
 </w:ftr>

</xml_diff>

<commit_message>
Fixed fetching incidents from database
</commit_message>
<xml_diff>
--- a/StatusReportManager/Status Summary Report.docx
+++ b/StatusReportManager/Status Summary Report.docx
@@ -1,154 +1,190 @@
 
-<file path=word/document.xml><?xml version="1.0" encoding="utf-8"?>
-<w:document xmlns:wpc="http://schemas.microsoft.com/office/word/2010/wordprocessingCanvas" xmlns:mc="http://schemas.openxmlformats.org/markup-compatibility/2006" xmlns:o="urn:schemas-microsoft-com:office:office" xmlns:r="http://schemas.openxmlformats.org/officeDocument/2006/relationships" xmlns:m="http://schemas.openxmlformats.org/officeDocument/2006/math" xmlns:v="urn:schemas-microsoft-com:vml" xmlns:wp14="http://schemas.microsoft.com/office/word/2010/wordprocessingDrawing" xmlns:wp="http://schemas.openxmlformats.org/drawingml/2006/wordprocessingDrawing" xmlns:w10="urn:schemas-microsoft-com:office:word" xmlns:w="http://schemas.openxmlformats.org/wordprocessingml/2006/main" xmlns:w14="http://schemas.microsoft.com/office/word/2010/wordml" xmlns:w15="http://schemas.microsoft.com/office/word/2012/wordml" xmlns:wpg="http://schemas.microsoft.com/office/word/2010/wordprocessingGroup" xmlns:wpi="http://schemas.microsoft.com/office/word/2010/wordprocessingInk" xmlns:wne="http://schemas.microsoft.com/office/word/2006/wordml" xmlns:wps="http://schemas.microsoft.com/office/word/2010/wordprocessingShape" mc:Ignorable="w14 w15 wp14">
-  <w:body>
-    <w:p>
-      <w:pPr>
-        <w:pStyle w:val="Title">
+<file path=word/document.xml><w:document xmlns:wpc="http://schemas.microsoft.com/office/word/2010/wordprocessingCanvas" xmlns:mc="http://schemas.openxmlformats.org/markup-compatibility/2006" xmlns:o="urn:schemas-microsoft-com:office:office" xmlns:r="http://schemas.openxmlformats.org/officeDocument/2006/relationships" xmlns:m="http://schemas.openxmlformats.org/officeDocument/2006/math" xmlns:v="urn:schemas-microsoft-com:vml" xmlns:wp14="http://schemas.microsoft.com/office/word/2010/wordprocessingDrawing" xmlns:wp="http://schemas.openxmlformats.org/drawingml/2006/wordprocessingDrawing" xmlns:w10="urn:schemas-microsoft-com:office:word" xmlns:w="http://schemas.openxmlformats.org/wordprocessingml/2006/main" xmlns:w14="http://schemas.microsoft.com/office/word/2010/wordml" xmlns:w15="http://schemas.microsoft.com/office/word/2012/wordml" xmlns:wpg="http://schemas.microsoft.com/office/word/2010/wordprocessingGroup" xmlns:wpi="http://schemas.microsoft.com/office/word/2010/wordprocessingInk" xmlns:wne="http://schemas.microsoft.com/office/word/2006/wordml" xmlns:wps="http://schemas.microsoft.com/office/word/2010/wordprocessingShape" mc:Ignorable="w14 w15 wp14">
+    <w:body>
+        <w:p>
+            <w:pPr>
+                <w:pStyle w:val="Title">
                 </w:pStyle>
-        <w:jc w:val="center">
+                <w:jc w:val="center">
                 </w:jc>
-      </w:pPr>
-      <w:r>
-        <w:rPr>
-          <w:b w:val="true">
+            </w:pPr>
+            <w:r>
+                <w:rPr>
+                    <w:b w:val="true">
                     </w:b>
-          <w:bCs w:val="true">
+                    <w:bCs w:val="true">
                     </w:bCs>
-        </w:rPr>
-        <w:t xml:space="preserve">Status Summary Report</w:t>
-      </w:r>
-    </w:p>
-    <w:p>
-      <w:pPr>
-            </w:pPr>
-    </w:p>
-    <w:p>
-      <w:pPr>
-        <w:jc w:val="left">
+                </w:rPr>
+                <w:t xml:space="preserve">Status Summary Report</w:t>
+            </w:r>
+        </w:p>
+        <w:p>
+            <w:pPr>
+            </w:pPr>
+        </w:p>
+        <w:p>
+            <w:pPr>
+                <w:jc w:val="left">
                 </w:jc>
-      </w:pPr>
-      <w:r>
-        <w:rPr>
-          <w:sz w:val="24">
+            </w:pPr>
+            <w:r>
+                <w:rPr>
+                    <w:sz w:val="24">
                     </w:sz>
-          <w:szCs w:val="24">
+                    <w:szCs w:val="24">
                     </w:szCs>
-        </w:rPr>
-        <w:t xml:space="preserve">For the period </w:t>
-      </w:r>
-      <w:r>
-        <w:rPr>
-          <w:sz w:val="24">
+                </w:rPr>
+                <w:t xml:space="preserve">For the period </w:t>
+            </w:r>
+            <w:r>
+                <w:rPr>
+                    <w:sz w:val="24">
                     </w:sz>
-          <w:szCs w:val="24">
+                    <w:szCs w:val="24">
                     </w:szCs>
-        </w:rPr>
-        <w:t xml:space="preserve">18/03/2019, 13:36</w:t>
-      </w:r>
-      <w:r>
-        <w:rPr>
-          <w:sz w:val="24">
+                </w:rPr>
+                <w:t xml:space="preserve">22/03/2019, 23:25</w:t>
+            </w:r>
+            <w:r>
+                <w:rPr>
+                    <w:sz w:val="24">
                     </w:sz>
-          <w:szCs w:val="24">
+                    <w:szCs w:val="24">
                     </w:szCs>
-        </w:rPr>
-        <w:t xml:space="preserve"> till </w:t>
-      </w:r>
-      <w:r>
-        <w:rPr>
-          <w:sz w:val="24">
+                </w:rPr>
+                <w:t xml:space="preserve"> till </w:t>
+            </w:r>
+            <w:r>
+                <w:rPr>
+                    <w:sz w:val="24">
                     </w:sz>
-          <w:szCs w:val="24">
+                    <w:szCs w:val="24">
                     </w:szCs>
-        </w:rPr>
-        <w:t xml:space="preserve">18/03/2019, 14:06</w:t>
-      </w:r>
-    </w:p>
-    <w:p>
-      <w:pPr>
-            </w:pPr>
-    </w:p>
-    <w:p>
-      <w:pPr>
-        <w:pStyle w:val="Heading1">
+                </w:rPr>
+                <w:t xml:space="preserve">22/03/2019, 23:55</w:t>
+            </w:r>
+        </w:p>
+        <w:p>
+            <w:pPr>
+            </w:pPr>
+        </w:p>
+        <w:p>
+            <w:pPr>
+                <w:pStyle w:val="Heading1">
                 </w:pStyle>
-        <w:jc w:val="left">
+                <w:jc w:val="left">
                 </w:jc>
-      </w:pPr>
-      <w:r>
-        <w:rPr>
-          <w:b w:val="true">
+            </w:pPr>
+            <w:r>
+                <w:rPr>
+                    <w:b w:val="true">
                     </w:b>
-          <w:bCs w:val="true">
+                    <w:bCs w:val="true">
                     </w:bCs>
-        </w:rPr>
-        <w:t xml:space="preserve">Incident(s) Summary:</w:t>
-      </w:r>
-    </w:p>
-    <w:p>
-      <w:pPr>
-            </w:pPr>
-    </w:p>
-    <w:p>
-      <w:pPr>
-        <w:pStyle w:val="Heading1">
+                </w:rPr>
+                <w:t xml:space="preserve">Incident(s) Summary:</w:t>
+            </w:r>
+        </w:p>
+        <w:p>
+            <w:pPr>
+            </w:pPr>
+            <w:r>
+                <w:rPr>
+                </w:rPr>
+                <w:t xml:space="preserve">New incidents in the past 30 minutes:
+</w:t>
+            </w:r>
+            <w:r>
+                <w:rPr>
+                </w:rPr>
+                <w:t xml:space="preserve">
+                    <0/>
+                </w:t>
+            </w:r>
+        </w:p>
+        <w:p>
+            <w:pPr>
+            </w:pPr>
+        </w:p>
+        <w:p>
+            <w:pPr>
+                <w:pStyle w:val="Heading1">
                 </w:pStyle>
-        <w:jc w:val="left">
+                <w:jc w:val="left">
                 </w:jc>
-      </w:pPr>
-      <w:r>
-        <w:rPr>
-          <w:b w:val="true">
+            </w:pPr>
+            <w:r>
+                <w:rPr>
+                    <w:b w:val="true">
                     </w:b>
-          <w:bCs w:val="true">
+                    <w:bCs w:val="true">
                     </w:bCs>
-        </w:rPr>
-        <w:t xml:space="preserve">Indicator(s) Summary:</w:t>
-      </w:r>
-    </w:p>
-    <w:p>
-      <w:pPr>
-            </w:pPr>
-    </w:p>
-    <w:p>
-      <w:pPr>
-        <w:pStyle w:val="Heading1">
+                </w:rPr>
+                <w:t xml:space="preserve">Key Indicator(s) Summary:</w:t>
+            </w:r>
+        </w:p>
+        <w:p>
+            <w:pPr>
+            </w:pPr>
+            <w:r>
+                <w:rPr>
+                </w:rPr>
+                <w:t xml:space="preserve">
+                </w:t>
+            </w:r>
+        </w:p>
+        <w:p>
+            <w:pPr>
+            </w:pPr>
+        </w:p>
+        <w:p>
+            <w:pPr>
+                <w:pStyle w:val="Heading1">
                 </w:pStyle>
-        <w:jc w:val="left">
+                <w:jc w:val="left">
                 </w:jc>
-      </w:pPr>
-      <w:r>
-        <w:rPr>
-          <w:b w:val="true">
+            </w:pPr>
+            <w:r>
+                <w:rPr>
+                    <w:b w:val="true">
                     </w:b>
-          <w:bCs w:val="true">
+                    <w:bCs w:val="true">
                     </w:bCs>
-        </w:rPr>
-        <w:t xml:space="preserve">Trend(s) Summary:</w:t>
-      </w:r>
-    </w:p>
-    <w:p>
-      <w:pPr>
-            </w:pPr>
-    </w:p>
-    <w:sectPr>
-      <w:pgSz w:w="11906" w:h="16838" w:orient="portrait">
+                </w:rPr>
+                <w:t xml:space="preserve">Trend(s) Summary:</w:t>
+            </w:r>
+        </w:p>
+        <w:p>
+            <w:pPr>
+            </w:pPr>
+            <w:r>
+                <w:rPr>
+                </w:rPr>
+                <w:t xml:space="preserve">
+                </w:t>
+            </w:r>
+        </w:p>
+        <w:p>
+            <w:pPr>
+            </w:pPr>
+        </w:p>
+        <w:sectPr>
+            <w:pgSz w:w="11906" w:h="16838" w:orient="portrait">
             </w:pgSz>
-      <w:pgMar w:top="1440" w:right="1440" w:bottom="1440" w:left="1440" w:header="708" w:footer="708" w:gutter="0" w:mirrorMargins="false">
+            <w:pgMar w:top="1440" w:right="1440" w:bottom="1440" w:left="1440" w:header="708" w:footer="708" w:gutter="0" w:mirrorMargins="false">
             </w:pgMar>
-      <w:cols w:space="708">
+            <w:cols w:space="708">
             </w:cols>
-      <w:docGrid w:linePitch="360">
+            <w:docGrid w:linePitch="360">
             </w:docGrid>
-      <w:headerReference w:type="default" r:id="rId4">
+            <w:headerReference w:type="default" r:id="rId4">
             </w:headerReference>
-      <w:footerReference w:type="default" r:id="rId5">
+            <w:footerReference w:type="default" r:id="rId5">
             </w:footerReference>
-      <w:pgNumType w:fmt="decimal">
+            <w:pgNumType w:fmt="decimal">
             </w:pgNumType>
-    </w:sectPr>
-  </w:body>
+        </w:sectPr>
+    </w:body>
 </w:document>
 </file>
 
@@ -164,7 +200,7 @@
     </w:r>
     <w:r>
       <w:rPr/>
-      <w:t xml:space="preserve">18/03/2019, 14:06</w:t>
+      <w:t xml:space="preserve">22/03/2019, 23:55</w:t>
     </w:r>
   </w:p>
 </w:ftr>

</xml_diff>

<commit_message>
Finished adding all incidents into report. Now waiting for api data
-Added new/update/changerespondent tables into status summary report
-Still not past 30 minutes (Currently all time)
-Waiting to get api data from map subsystem
</commit_message>
<xml_diff>
--- a/StatusReportManager/Status Summary Report.docx
+++ b/StatusReportManager/Status Summary Report.docx
@@ -44,7 +44,7 @@
           <w:szCs w:val="24">
                     </w:szCs>
         </w:rPr>
-        <w:t xml:space="preserve">24/03/2019, 00:04</w:t>
+        <w:t xml:space="preserve">24/03/2019, 10:24</w:t>
       </w:r>
       <w:r>
         <w:rPr>
@@ -62,7 +62,7 @@
           <w:szCs w:val="24">
                     </w:szCs>
         </w:rPr>
-        <w:t xml:space="preserve">24/03/2019, 00:34</w:t>
+        <w:t xml:space="preserve">24/03/2019, 10:54</w:t>
       </w:r>
     </w:p>
     <w:p>
@@ -91,7 +91,11 @@
             </w:pPr>
       <w:r>
         <w:rPr>
-                </w:rPr>
+          <w:b w:val="true">
+                    </w:b>
+          <w:bCs w:val="true">
+                    </w:bCs>
+        </w:rPr>
         <w:t xml:space="preserve">New incidents in the past 30 minutes:</w:t>
       </w:r>
     </w:p>
@@ -145,7 +149,11 @@
                         </w:pPr>
             <w:r>
               <w:rPr>
-                            </w:rPr>
+                <w:b w:val="true">
+                                </w:b>
+                <w:bCs w:val="true">
+                                </w:bCs>
+              </w:rPr>
               <w:t xml:space="preserve">Record ID</w:t>
             </w:r>
           </w:p>
@@ -158,7 +166,11 @@
                         </w:pPr>
             <w:r>
               <w:rPr>
-                            </w:rPr>
+                <w:b w:val="true">
+                                </w:b>
+                <w:bCs w:val="true">
+                                </w:bCs>
+              </w:rPr>
               <w:t xml:space="preserve">Name</w:t>
             </w:r>
           </w:p>
@@ -171,7 +183,11 @@
                         </w:pPr>
             <w:r>
               <w:rPr>
-                            </w:rPr>
+                <w:b w:val="true">
+                                </w:b>
+                <w:bCs w:val="true">
+                                </w:bCs>
+              </w:rPr>
               <w:t xml:space="preserve">Contact</w:t>
             </w:r>
           </w:p>
@@ -184,7 +200,11 @@
                         </w:pPr>
             <w:r>
               <w:rPr>
-                            </w:rPr>
+                <w:b w:val="true">
+                                </w:b>
+                <w:bCs w:val="true">
+                                </w:bCs>
+              </w:rPr>
               <w:t xml:space="preserve">Location</w:t>
             </w:r>
           </w:p>
@@ -197,7 +217,11 @@
                         </w:pPr>
             <w:r>
               <w:rPr>
-                            </w:rPr>
+                <w:b w:val="true">
+                                </w:b>
+                <w:bCs w:val="true">
+                                </w:bCs>
+              </w:rPr>
               <w:t xml:space="preserve">Unit Number</w:t>
             </w:r>
           </w:p>
@@ -210,7 +234,11 @@
                         </w:pPr>
             <w:r>
               <w:rPr>
-                            </w:rPr>
+                <w:b w:val="true">
+                                </w:b>
+                <w:bCs w:val="true">
+                                </w:bCs>
+              </w:rPr>
               <w:t xml:space="preserve">Description</w:t>
             </w:r>
           </w:p>
@@ -223,7 +251,11 @@
                         </w:pPr>
             <w:r>
               <w:rPr>
-                            </w:rPr>
+                <w:b w:val="true">
+                                </w:b>
+                <w:bCs w:val="true">
+                                </w:bCs>
+              </w:rPr>
               <w:t xml:space="preserve">Resolved?</w:t>
             </w:r>
           </w:p>
@@ -236,21 +268,29 @@
                         </w:pPr>
             <w:r>
               <w:rPr>
-                            </w:rPr>
-              <w:t xml:space="preserve">Ins Time</w:t>
-            </w:r>
-          </w:p>
-        </w:tc>
-        <w:tc>
-          <w:tcPr>
-                    </w:tcPr>
-          <w:p>
-            <w:pPr>
-                        </w:pPr>
-            <w:r>
-              <w:rPr>
-                            </w:rPr>
-              <w:t xml:space="preserve">Ins Name</w:t>
+                <w:b w:val="true">
+                                </w:b>
+                <w:bCs w:val="true">
+                                </w:bCs>
+              </w:rPr>
+              <w:t xml:space="preserve">Insert Time</w:t>
+            </w:r>
+          </w:p>
+        </w:tc>
+        <w:tc>
+          <w:tcPr>
+                    </w:tcPr>
+          <w:p>
+            <w:pPr>
+                        </w:pPr>
+            <w:r>
+              <w:rPr>
+                <w:b w:val="true">
+                                </w:b>
+                <w:bCs w:val="true">
+                                </w:bCs>
+              </w:rPr>
+              <w:t xml:space="preserve">Inserted By</w:t>
             </w:r>
           </w:p>
         </w:tc>
@@ -346,20 +386,20 @@
             <w:r>
               <w:rPr>
                             </w:rPr>
-              <w:t xml:space="preserve">true</w:t>
-            </w:r>
-          </w:p>
-        </w:tc>
-        <w:tc>
-          <w:tcPr>
-                    </w:tcPr>
-          <w:p>
-            <w:pPr>
-                        </w:pPr>
-            <w:r>
-              <w:rPr>
-                            </w:rPr>
-              <w:t xml:space="preserve">2019-03-23T15:23:02.290Z</w:t>
+              <w:t xml:space="preserve">Yes</w:t>
+            </w:r>
+          </w:p>
+        </w:tc>
+        <w:tc>
+          <w:tcPr>
+                    </w:tcPr>
+          <w:p>
+            <w:pPr>
+                        </w:pPr>
+            <w:r>
+              <w:rPr>
+                            </w:rPr>
+              <w:t xml:space="preserve">2019-03-23, 15:23:02</w:t>
             </w:r>
           </w:p>
         </w:tc>
@@ -467,20 +507,20 @@
             <w:r>
               <w:rPr>
                             </w:rPr>
-              <w:t xml:space="preserve">false</w:t>
-            </w:r>
-          </w:p>
-        </w:tc>
-        <w:tc>
-          <w:tcPr>
-                    </w:tcPr>
-          <w:p>
-            <w:pPr>
-                        </w:pPr>
-            <w:r>
-              <w:rPr>
-                            </w:rPr>
-              <w:t xml:space="preserve">2019-03-23T15:23:02.290Z</w:t>
+              <w:t xml:space="preserve">No</w:t>
+            </w:r>
+          </w:p>
+        </w:tc>
+        <w:tc>
+          <w:tcPr>
+                    </w:tcPr>
+          <w:p>
+            <w:pPr>
+                        </w:pPr>
+            <w:r>
+              <w:rPr>
+                            </w:rPr>
+              <w:t xml:space="preserve">2019-03-23, 15:23:02</w:t>
             </w:r>
           </w:p>
         </w:tc>
@@ -589,20 +629,20 @@
             <w:r>
               <w:rPr>
                             </w:rPr>
-              <w:t xml:space="preserve">true</w:t>
-            </w:r>
-          </w:p>
-        </w:tc>
-        <w:tc>
-          <w:tcPr>
-                    </w:tcPr>
-          <w:p>
-            <w:pPr>
-                        </w:pPr>
-            <w:r>
-              <w:rPr>
-                            </w:rPr>
-              <w:t xml:space="preserve">2019-03-23T15:25:10.297Z</w:t>
+              <w:t xml:space="preserve">Yes</w:t>
+            </w:r>
+          </w:p>
+        </w:tc>
+        <w:tc>
+          <w:tcPr>
+                    </w:tcPr>
+          <w:p>
+            <w:pPr>
+                        </w:pPr>
+            <w:r>
+              <w:rPr>
+                            </w:rPr>
+              <w:t xml:space="preserve">2019-03-23, 15:25:10</w:t>
             </w:r>
           </w:p>
         </w:tc>
@@ -711,20 +751,20 @@
             <w:r>
               <w:rPr>
                             </w:rPr>
-              <w:t xml:space="preserve">false</w:t>
-            </w:r>
-          </w:p>
-        </w:tc>
-        <w:tc>
-          <w:tcPr>
-                    </w:tcPr>
-          <w:p>
-            <w:pPr>
-                        </w:pPr>
-            <w:r>
-              <w:rPr>
-                            </w:rPr>
-              <w:t xml:space="preserve">2019-03-23T17:25:48.473Z</w:t>
+              <w:t xml:space="preserve">No</w:t>
+            </w:r>
+          </w:p>
+        </w:tc>
+        <w:tc>
+          <w:tcPr>
+                    </w:tcPr>
+          <w:p>
+            <w:pPr>
+                        </w:pPr>
+            <w:r>
+              <w:rPr>
+                            </w:rPr>
+              <w:t xml:space="preserve">2019-03-23, 17:25:48</w:t>
             </w:r>
           </w:p>
         </w:tc>
@@ -833,20 +873,20 @@
             <w:r>
               <w:rPr>
                             </w:rPr>
-              <w:t xml:space="preserve">false</w:t>
-            </w:r>
-          </w:p>
-        </w:tc>
-        <w:tc>
-          <w:tcPr>
-                    </w:tcPr>
-          <w:p>
-            <w:pPr>
-                        </w:pPr>
-            <w:r>
-              <w:rPr>
-                            </w:rPr>
-              <w:t xml:space="preserve">2019-03-23T17:27:59.410Z</w:t>
+              <w:t xml:space="preserve">No</w:t>
+            </w:r>
+          </w:p>
+        </w:tc>
+        <w:tc>
+          <w:tcPr>
+                    </w:tcPr>
+          <w:p>
+            <w:pPr>
+                        </w:pPr>
+            <w:r>
+              <w:rPr>
+                            </w:rPr>
+              <w:t xml:space="preserve">2019-03-23, 17:27:59</w:t>
             </w:r>
           </w:p>
         </w:tc>
@@ -860,6 +900,1440 @@
               <w:rPr>
                             </w:rPr>
               <w:t xml:space="preserve">cheese</w:t>
+            </w:r>
+          </w:p>
+        </w:tc>
+      </w:tr>
+    </w:tbl>
+    <w:p>
+      <w:pPr>
+            </w:pPr>
+    </w:p>
+    <w:p>
+      <w:pPr>
+            </w:pPr>
+      <w:r>
+        <w:rPr>
+          <w:b w:val="true">
+                    </w:b>
+          <w:bCs w:val="true">
+                    </w:bCs>
+        </w:rPr>
+        <w:t xml:space="preserve">Updated incidents in the past 30 minutes:</w:t>
+      </w:r>
+    </w:p>
+    <w:tbl>
+      <w:tblPr>
+        <w:tblBorders>
+          <w:top w:val="single" w:sz="4" w:space="0" w:color="auto">
+                    </w:top>
+          <w:left w:val="single" w:sz="4" w:space="0" w:color="auto">
+                    </w:left>
+          <w:bottom w:val="single" w:sz="4" w:space="0" w:color="auto">
+                    </w:bottom>
+          <w:right w:val="single" w:sz="4" w:space="0" w:color="auto">
+                    </w:right>
+          <w:insideH w:val="single" w:sz="4" w:space="0" w:color="auto">
+                    </w:insideH>
+          <w:insideV w:val="single" w:sz="4" w:space="0" w:color="auto">
+                    </w:insideV>
+        </w:tblBorders>
+        <w:tblW w:type="dxa" w:w="9000">
+                </w:tblW>
+      </w:tblPr>
+      <w:tblGrid>
+        <w:gridCol w:w="100">
+                </w:gridCol>
+        <w:gridCol w:w="100">
+                </w:gridCol>
+        <w:gridCol w:w="100">
+                </w:gridCol>
+        <w:gridCol w:w="100">
+                </w:gridCol>
+        <w:gridCol w:w="100">
+                </w:gridCol>
+        <w:gridCol w:w="100">
+                </w:gridCol>
+      </w:tblGrid>
+      <w:tr>
+        <w:trPr>
+                </w:trPr>
+        <w:tc>
+          <w:tcPr>
+                    </w:tcPr>
+          <w:p>
+            <w:pPr>
+                        </w:pPr>
+            <w:r>
+              <w:rPr>
+                <w:b w:val="true">
+                                </w:b>
+                <w:bCs w:val="true">
+                                </w:bCs>
+              </w:rPr>
+              <w:t xml:space="preserve">Record ID</w:t>
+            </w:r>
+          </w:p>
+        </w:tc>
+        <w:tc>
+          <w:tcPr>
+                    </w:tcPr>
+          <w:p>
+            <w:pPr>
+                        </w:pPr>
+            <w:r>
+              <w:rPr>
+                <w:b w:val="true">
+                                </w:b>
+                <w:bCs w:val="true">
+                                </w:bCs>
+              </w:rPr>
+              <w:t xml:space="preserve">Respondent Type</w:t>
+            </w:r>
+          </w:p>
+        </w:tc>
+        <w:tc>
+          <w:tcPr>
+                    </w:tcPr>
+          <w:p>
+            <w:pPr>
+                        </w:pPr>
+            <w:r>
+              <w:rPr>
+                <w:b w:val="true">
+                                </w:b>
+                <w:bCs w:val="true">
+                                </w:bCs>
+              </w:rPr>
+              <w:t xml:space="preserve">Update Time</w:t>
+            </w:r>
+          </w:p>
+        </w:tc>
+        <w:tc>
+          <w:tcPr>
+                    </w:tcPr>
+          <w:p>
+            <w:pPr>
+                        </w:pPr>
+            <w:r>
+              <w:rPr>
+                <w:b w:val="true">
+                                </w:b>
+                <w:bCs w:val="true">
+                                </w:bCs>
+              </w:rPr>
+              <w:t xml:space="preserve">Updated By</w:t>
+            </w:r>
+          </w:p>
+        </w:tc>
+        <w:tc>
+          <w:tcPr>
+                    </w:tcPr>
+          <w:p>
+            <w:pPr>
+                        </w:pPr>
+            <w:r>
+              <w:rPr>
+                <w:b w:val="true">
+                                </w:b>
+                <w:bCs w:val="true">
+                                </w:bCs>
+              </w:rPr>
+              <w:t xml:space="preserve">Description Update</w:t>
+            </w:r>
+          </w:p>
+        </w:tc>
+        <w:tc>
+          <w:tcPr>
+                    </w:tcPr>
+          <w:p>
+            <w:pPr>
+                        </w:pPr>
+            <w:r>
+              <w:rPr>
+                <w:b w:val="true">
+                                </w:b>
+                <w:bCs w:val="true">
+                                </w:bCs>
+              </w:rPr>
+              <w:t xml:space="preserve">Resolved?</w:t>
+            </w:r>
+          </w:p>
+        </w:tc>
+      </w:tr>
+      <w:tr>
+        <w:trPr>
+                </w:trPr>
+        <w:tc>
+          <w:tcPr>
+                    </w:tcPr>
+          <w:p>
+            <w:pPr>
+                        </w:pPr>
+            <w:r>
+              <w:rPr>
+                            </w:rPr>
+              <w:t xml:space="preserve">1</w:t>
+            </w:r>
+          </w:p>
+        </w:tc>
+        <w:tc>
+          <w:tcPr>
+                    </w:tcPr>
+          <w:p>
+            <w:pPr>
+                        </w:pPr>
+            <w:r>
+              <w:rPr>
+                            </w:rPr>
+              <w:t xml:space="preserve">Emergency Ambulance</w:t>
+            </w:r>
+          </w:p>
+        </w:tc>
+        <w:tc>
+          <w:tcPr>
+                    </w:tcPr>
+          <w:p>
+            <w:pPr>
+                        </w:pPr>
+            <w:r>
+              <w:rPr>
+                            </w:rPr>
+              <w:t xml:space="preserve">2019-03-23, 15:23:02</w:t>
+            </w:r>
+          </w:p>
+        </w:tc>
+        <w:tc>
+          <w:tcPr>
+                    </w:tcPr>
+          <w:p>
+            <w:pPr>
+                        </w:pPr>
+            <w:r>
+              <w:rPr>
+                            </w:rPr>
+              <w:t xml:space="preserve">ted</w:t>
+            </w:r>
+          </w:p>
+        </w:tc>
+        <w:tc>
+          <w:tcPr>
+                    </w:tcPr>
+          <w:p>
+            <w:pPr>
+                        </w:pPr>
+            <w:r>
+              <w:rPr>
+                            </w:rPr>
+              <w:t xml:space="preserve">30 injured.</w:t>
+            </w:r>
+          </w:p>
+        </w:tc>
+        <w:tc>
+          <w:tcPr>
+                    </w:tcPr>
+          <w:p>
+            <w:pPr>
+                        </w:pPr>
+            <w:r>
+              <w:rPr>
+                            </w:rPr>
+              <w:t xml:space="preserve">No</w:t>
+            </w:r>
+          </w:p>
+        </w:tc>
+      </w:tr>
+      <w:tr>
+        <w:trPr>
+                </w:trPr>
+        <w:tc>
+          <w:tcPr>
+                    </w:tcPr>
+          <w:p>
+            <w:pPr>
+                        </w:pPr>
+            <w:r>
+              <w:rPr>
+                            </w:rPr>
+              <w:t xml:space="preserve">1</w:t>
+            </w:r>
+          </w:p>
+        </w:tc>
+        <w:tc>
+          <w:tcPr>
+                    </w:tcPr>
+          <w:p>
+            <w:pPr>
+                        </w:pPr>
+            <w:r>
+              <w:rPr>
+                            </w:rPr>
+              <w:t xml:space="preserve">Emergency Ambulance</w:t>
+            </w:r>
+          </w:p>
+        </w:tc>
+        <w:tc>
+          <w:tcPr>
+                    </w:tcPr>
+          <w:p>
+            <w:pPr>
+                        </w:pPr>
+            <w:r>
+              <w:rPr>
+                            </w:rPr>
+              <w:t xml:space="preserve">2019-03-23, 20:38:20</w:t>
+            </w:r>
+          </w:p>
+        </w:tc>
+        <w:tc>
+          <w:tcPr>
+                    </w:tcPr>
+          <w:p>
+            <w:pPr>
+                        </w:pPr>
+            <w:r>
+              <w:rPr>
+                            </w:rPr>
+              <w:t xml:space="preserve">ted</w:t>
+            </w:r>
+          </w:p>
+        </w:tc>
+        <w:tc>
+          <w:tcPr>
+                    </w:tcPr>
+          <w:p>
+            <w:pPr>
+                        </w:pPr>
+            <w:r>
+              <w:rPr>
+                            </w:rPr>
+              <w:t xml:space="preserve">
+                            </w:t>
+            </w:r>
+          </w:p>
+        </w:tc>
+        <w:tc>
+          <w:tcPr>
+                    </w:tcPr>
+          <w:p>
+            <w:pPr>
+                        </w:pPr>
+            <w:r>
+              <w:rPr>
+                            </w:rPr>
+              <w:t xml:space="preserve">Yes</w:t>
+            </w:r>
+          </w:p>
+        </w:tc>
+      </w:tr>
+      <w:tr>
+        <w:trPr>
+                </w:trPr>
+        <w:tc>
+          <w:tcPr>
+                    </w:tcPr>
+          <w:p>
+            <w:pPr>
+                        </w:pPr>
+            <w:r>
+              <w:rPr>
+                            </w:rPr>
+              <w:t xml:space="preserve">2</w:t>
+            </w:r>
+          </w:p>
+        </w:tc>
+        <w:tc>
+          <w:tcPr>
+                    </w:tcPr>
+          <w:p>
+            <w:pPr>
+                        </w:pPr>
+            <w:r>
+              <w:rPr>
+                            </w:rPr>
+              <w:t xml:space="preserve">Fire-Fighting</w:t>
+            </w:r>
+          </w:p>
+        </w:tc>
+        <w:tc>
+          <w:tcPr>
+                    </w:tcPr>
+          <w:p>
+            <w:pPr>
+                        </w:pPr>
+            <w:r>
+              <w:rPr>
+                            </w:rPr>
+              <w:t xml:space="preserve">2019-03-23, 15:23:02</w:t>
+            </w:r>
+          </w:p>
+        </w:tc>
+        <w:tc>
+          <w:tcPr>
+                    </w:tcPr>
+          <w:p>
+            <w:pPr>
+                        </w:pPr>
+            <w:r>
+              <w:rPr>
+                            </w:rPr>
+              <w:t xml:space="preserve">cheese</w:t>
+            </w:r>
+          </w:p>
+        </w:tc>
+        <w:tc>
+          <w:tcPr>
+                    </w:tcPr>
+          <w:p>
+            <w:pPr>
+                        </w:pPr>
+            <w:r>
+              <w:rPr>
+                            </w:rPr>
+              <w:t xml:space="preserve">2 killed</w:t>
+            </w:r>
+          </w:p>
+        </w:tc>
+        <w:tc>
+          <w:tcPr>
+                    </w:tcPr>
+          <w:p>
+            <w:pPr>
+                        </w:pPr>
+            <w:r>
+              <w:rPr>
+                            </w:rPr>
+              <w:t xml:space="preserve">No</w:t>
+            </w:r>
+          </w:p>
+        </w:tc>
+      </w:tr>
+      <w:tr>
+        <w:trPr>
+                </w:trPr>
+        <w:tc>
+          <w:tcPr>
+                    </w:tcPr>
+          <w:p>
+            <w:pPr>
+                        </w:pPr>
+            <w:r>
+              <w:rPr>
+                            </w:rPr>
+              <w:t xml:space="preserve">3</w:t>
+            </w:r>
+          </w:p>
+        </w:tc>
+        <w:tc>
+          <w:tcPr>
+                    </w:tcPr>
+          <w:p>
+            <w:pPr>
+                        </w:pPr>
+            <w:r>
+              <w:rPr>
+                            </w:rPr>
+              <w:t xml:space="preserve">Cyber Security</w:t>
+            </w:r>
+          </w:p>
+        </w:tc>
+        <w:tc>
+          <w:tcPr>
+                    </w:tcPr>
+          <w:p>
+            <w:pPr>
+                        </w:pPr>
+            <w:r>
+              <w:rPr>
+                            </w:rPr>
+              <w:t xml:space="preserve">2019-03-23, 17:20:24</w:t>
+            </w:r>
+          </w:p>
+        </w:tc>
+        <w:tc>
+          <w:tcPr>
+                    </w:tcPr>
+          <w:p>
+            <w:pPr>
+                        </w:pPr>
+            <w:r>
+              <w:rPr>
+                            </w:rPr>
+              <w:t xml:space="preserve">cheese</w:t>
+            </w:r>
+          </w:p>
+        </w:tc>
+        <w:tc>
+          <w:tcPr>
+                    </w:tcPr>
+          <w:p>
+            <w:pPr>
+                        </w:pPr>
+            <w:r>
+              <w:rPr>
+                            </w:rPr>
+              <w:t xml:space="preserve">Hacking source found at postal code "445633".</w:t>
+            </w:r>
+          </w:p>
+        </w:tc>
+        <w:tc>
+          <w:tcPr>
+                    </w:tcPr>
+          <w:p>
+            <w:pPr>
+                        </w:pPr>
+            <w:r>
+              <w:rPr>
+                            </w:rPr>
+              <w:t xml:space="preserve">No</w:t>
+            </w:r>
+          </w:p>
+        </w:tc>
+      </w:tr>
+      <w:tr>
+        <w:trPr>
+                </w:trPr>
+        <w:tc>
+          <w:tcPr>
+                    </w:tcPr>
+          <w:p>
+            <w:pPr>
+                        </w:pPr>
+            <w:r>
+              <w:rPr>
+                            </w:rPr>
+              <w:t xml:space="preserve">3</w:t>
+            </w:r>
+          </w:p>
+        </w:tc>
+        <w:tc>
+          <w:tcPr>
+                    </w:tcPr>
+          <w:p>
+            <w:pPr>
+                        </w:pPr>
+            <w:r>
+              <w:rPr>
+                            </w:rPr>
+              <w:t xml:space="preserve">Emergency Ambulance</w:t>
+            </w:r>
+          </w:p>
+        </w:tc>
+        <w:tc>
+          <w:tcPr>
+                    </w:tcPr>
+          <w:p>
+            <w:pPr>
+                        </w:pPr>
+            <w:r>
+              <w:rPr>
+                            </w:rPr>
+              <w:t xml:space="preserve">2019-03-23, 17:22:00</w:t>
+            </w:r>
+          </w:p>
+        </w:tc>
+        <w:tc>
+          <w:tcPr>
+                    </w:tcPr>
+          <w:p>
+            <w:pPr>
+                        </w:pPr>
+            <w:r>
+              <w:rPr>
+                            </w:rPr>
+              <w:t xml:space="preserve">cheese</w:t>
+            </w:r>
+          </w:p>
+        </w:tc>
+        <w:tc>
+          <w:tcPr>
+                    </w:tcPr>
+          <w:p>
+            <w:pPr>
+                        </w:pPr>
+            <w:r>
+              <w:rPr>
+                            </w:rPr>
+              <w:t xml:space="preserve">The man from the live execution was confirmed dead by the paramedics.</w:t>
+            </w:r>
+          </w:p>
+        </w:tc>
+        <w:tc>
+          <w:tcPr>
+                    </w:tcPr>
+          <w:p>
+            <w:pPr>
+                        </w:pPr>
+            <w:r>
+              <w:rPr>
+                            </w:rPr>
+              <w:t xml:space="preserve">No</w:t>
+            </w:r>
+          </w:p>
+        </w:tc>
+      </w:tr>
+      <w:tr>
+        <w:trPr>
+                </w:trPr>
+        <w:tc>
+          <w:tcPr>
+                    </w:tcPr>
+          <w:p>
+            <w:pPr>
+                        </w:pPr>
+            <w:r>
+              <w:rPr>
+                            </w:rPr>
+              <w:t xml:space="preserve">3</w:t>
+            </w:r>
+          </w:p>
+        </w:tc>
+        <w:tc>
+          <w:tcPr>
+                    </w:tcPr>
+          <w:p>
+            <w:pPr>
+                        </w:pPr>
+            <w:r>
+              <w:rPr>
+                            </w:rPr>
+              <w:t xml:space="preserve">Counter Terrorism</w:t>
+            </w:r>
+          </w:p>
+        </w:tc>
+        <w:tc>
+          <w:tcPr>
+                    </w:tcPr>
+          <w:p>
+            <w:pPr>
+                        </w:pPr>
+            <w:r>
+              <w:rPr>
+                            </w:rPr>
+              <w:t xml:space="preserve">2019-03-23, 17:23:49</w:t>
+            </w:r>
+          </w:p>
+        </w:tc>
+        <w:tc>
+          <w:tcPr>
+                    </w:tcPr>
+          <w:p>
+            <w:pPr>
+                        </w:pPr>
+            <w:r>
+              <w:rPr>
+                            </w:rPr>
+              <w:t xml:space="preserve">cheese</w:t>
+            </w:r>
+          </w:p>
+        </w:tc>
+        <w:tc>
+          <w:tcPr>
+                    </w:tcPr>
+          <w:p>
+            <w:pPr>
+                        </w:pPr>
+            <w:r>
+              <w:rPr>
+                            </w:rPr>
+              <w:t xml:space="preserve">The terrorist are apprehended.</w:t>
+            </w:r>
+          </w:p>
+        </w:tc>
+        <w:tc>
+          <w:tcPr>
+                    </w:tcPr>
+          <w:p>
+            <w:pPr>
+                        </w:pPr>
+            <w:r>
+              <w:rPr>
+                            </w:rPr>
+              <w:t xml:space="preserve">Yes</w:t>
+            </w:r>
+          </w:p>
+        </w:tc>
+      </w:tr>
+      <w:tr>
+        <w:trPr>
+                </w:trPr>
+        <w:tc>
+          <w:tcPr>
+                    </w:tcPr>
+          <w:p>
+            <w:pPr>
+                        </w:pPr>
+            <w:r>
+              <w:rPr>
+                            </w:rPr>
+              <w:t xml:space="preserve">4</w:t>
+            </w:r>
+          </w:p>
+        </w:tc>
+        <w:tc>
+          <w:tcPr>
+                    </w:tcPr>
+          <w:p>
+            <w:pPr>
+                        </w:pPr>
+            <w:r>
+              <w:rPr>
+                            </w:rPr>
+              <w:t xml:space="preserve">Rescue and Evacuation</w:t>
+            </w:r>
+          </w:p>
+        </w:tc>
+        <w:tc>
+          <w:tcPr>
+                    </w:tcPr>
+          <w:p>
+            <w:pPr>
+                        </w:pPr>
+            <w:r>
+              <w:rPr>
+                            </w:rPr>
+              <w:t xml:space="preserve">2019-03-23, 17:26:47</w:t>
+            </w:r>
+          </w:p>
+        </w:tc>
+        <w:tc>
+          <w:tcPr>
+                    </w:tcPr>
+          <w:p>
+            <w:pPr>
+                        </w:pPr>
+            <w:r>
+              <w:rPr>
+                            </w:rPr>
+              <w:t xml:space="preserve">cheese</w:t>
+            </w:r>
+          </w:p>
+        </w:tc>
+        <w:tc>
+          <w:tcPr>
+                    </w:tcPr>
+          <w:p>
+            <w:pPr>
+                        </w:pPr>
+            <w:r>
+              <w:rPr>
+                            </w:rPr>
+              <w:t xml:space="preserve">Suspicious individuals were spotted during the evacuation.</w:t>
+            </w:r>
+          </w:p>
+        </w:tc>
+        <w:tc>
+          <w:tcPr>
+                    </w:tcPr>
+          <w:p>
+            <w:pPr>
+                        </w:pPr>
+            <w:r>
+              <w:rPr>
+                            </w:rPr>
+              <w:t xml:space="preserve">No</w:t>
+            </w:r>
+          </w:p>
+        </w:tc>
+      </w:tr>
+    </w:tbl>
+    <w:p>
+      <w:pPr>
+            </w:pPr>
+    </w:p>
+    <w:p>
+      <w:pPr>
+            </w:pPr>
+      <w:r>
+        <w:rPr>
+          <w:b w:val="true">
+                    </w:b>
+          <w:bCs w:val="true">
+                    </w:bCs>
+        </w:rPr>
+        <w:t xml:space="preserve">Incidents with Updated Respondent Type(s) in the past 30 minutes:</w:t>
+      </w:r>
+    </w:p>
+    <w:tbl>
+      <w:tblPr>
+        <w:tblBorders>
+          <w:top w:val="single" w:sz="4" w:space="0" w:color="auto">
+                    </w:top>
+          <w:left w:val="single" w:sz="4" w:space="0" w:color="auto">
+                    </w:left>
+          <w:bottom w:val="single" w:sz="4" w:space="0" w:color="auto">
+                    </w:bottom>
+          <w:right w:val="single" w:sz="4" w:space="0" w:color="auto">
+                    </w:right>
+          <w:insideH w:val="single" w:sz="4" w:space="0" w:color="auto">
+                    </w:insideH>
+          <w:insideV w:val="single" w:sz="4" w:space="0" w:color="auto">
+                    </w:insideV>
+        </w:tblBorders>
+        <w:tblW w:type="dxa" w:w="9000">
+                </w:tblW>
+      </w:tblPr>
+      <w:tblGrid>
+        <w:gridCol w:w="100">
+                </w:gridCol>
+        <w:gridCol w:w="100">
+                </w:gridCol>
+        <w:gridCol w:w="100">
+                </w:gridCol>
+      </w:tblGrid>
+      <w:tr>
+        <w:trPr>
+                </w:trPr>
+        <w:tc>
+          <w:tcPr>
+                    </w:tcPr>
+          <w:p>
+            <w:pPr>
+                        </w:pPr>
+            <w:r>
+              <w:rPr>
+                <w:b w:val="true">
+                                </w:b>
+                <w:bCs w:val="true">
+                                </w:bCs>
+              </w:rPr>
+              <w:t xml:space="preserve">Record ID</w:t>
+            </w:r>
+          </w:p>
+        </w:tc>
+        <w:tc>
+          <w:tcPr>
+                    </w:tcPr>
+          <w:p>
+            <w:pPr>
+                        </w:pPr>
+            <w:r>
+              <w:rPr>
+                <w:b w:val="true">
+                                </w:b>
+                <w:bCs w:val="true">
+                                </w:bCs>
+              </w:rPr>
+              <w:t xml:space="preserve">New Respondent Type</w:t>
+            </w:r>
+          </w:p>
+        </w:tc>
+        <w:tc>
+          <w:tcPr>
+                    </w:tcPr>
+          <w:p>
+            <w:pPr>
+                        </w:pPr>
+            <w:r>
+              <w:rPr>
+                <w:b w:val="true">
+                                </w:b>
+                <w:bCs w:val="true">
+                                </w:bCs>
+              </w:rPr>
+              <w:t xml:space="preserve">Insert Time</w:t>
+            </w:r>
+          </w:p>
+        </w:tc>
+      </w:tr>
+      <w:tr>
+        <w:trPr>
+                </w:trPr>
+        <w:tc>
+          <w:tcPr>
+                    </w:tcPr>
+          <w:p>
+            <w:pPr>
+                        </w:pPr>
+            <w:r>
+              <w:rPr>
+                            </w:rPr>
+              <w:t xml:space="preserve">1</w:t>
+            </w:r>
+          </w:p>
+        </w:tc>
+        <w:tc>
+          <w:tcPr>
+                    </w:tcPr>
+          <w:p>
+            <w:pPr>
+                        </w:pPr>
+            <w:r>
+              <w:rPr>
+                            </w:rPr>
+              <w:t xml:space="preserve">Emergency Ambulance</w:t>
+            </w:r>
+          </w:p>
+        </w:tc>
+        <w:tc>
+          <w:tcPr>
+                    </w:tcPr>
+          <w:p>
+            <w:pPr>
+                        </w:pPr>
+            <w:r>
+              <w:rPr>
+                            </w:rPr>
+              <w:t xml:space="preserve">2019-03-16, 15:15:57</w:t>
+            </w:r>
+          </w:p>
+        </w:tc>
+      </w:tr>
+      <w:tr>
+        <w:trPr>
+                </w:trPr>
+        <w:tc>
+          <w:tcPr>
+                    </w:tcPr>
+          <w:p>
+            <w:pPr>
+                        </w:pPr>
+            <w:r>
+              <w:rPr>
+                            </w:rPr>
+              <w:t xml:space="preserve">1</w:t>
+            </w:r>
+          </w:p>
+        </w:tc>
+        <w:tc>
+          <w:tcPr>
+                    </w:tcPr>
+          <w:p>
+            <w:pPr>
+                        </w:pPr>
+            <w:r>
+              <w:rPr>
+                            </w:rPr>
+              <w:t xml:space="preserve">Fire-Fighting</w:t>
+            </w:r>
+          </w:p>
+        </w:tc>
+        <w:tc>
+          <w:tcPr>
+                    </w:tcPr>
+          <w:p>
+            <w:pPr>
+                        </w:pPr>
+            <w:r>
+              <w:rPr>
+                            </w:rPr>
+              <w:t xml:space="preserve">2019-03-16, 15:14:57</w:t>
+            </w:r>
+          </w:p>
+        </w:tc>
+      </w:tr>
+      <w:tr>
+        <w:trPr>
+                </w:trPr>
+        <w:tc>
+          <w:tcPr>
+                    </w:tcPr>
+          <w:p>
+            <w:pPr>
+                        </w:pPr>
+            <w:r>
+              <w:rPr>
+                            </w:rPr>
+              <w:t xml:space="preserve">2</w:t>
+            </w:r>
+          </w:p>
+        </w:tc>
+        <w:tc>
+          <w:tcPr>
+                    </w:tcPr>
+          <w:p>
+            <w:pPr>
+                        </w:pPr>
+            <w:r>
+              <w:rPr>
+                            </w:rPr>
+              <w:t xml:space="preserve">Emergency Ambulance</w:t>
+            </w:r>
+          </w:p>
+        </w:tc>
+        <w:tc>
+          <w:tcPr>
+                    </w:tcPr>
+          <w:p>
+            <w:pPr>
+                        </w:pPr>
+            <w:r>
+              <w:rPr>
+                            </w:rPr>
+              <w:t xml:space="preserve">2019-03-16, 15:17:49</w:t>
+            </w:r>
+          </w:p>
+        </w:tc>
+      </w:tr>
+      <w:tr>
+        <w:trPr>
+                </w:trPr>
+        <w:tc>
+          <w:tcPr>
+                    </w:tcPr>
+          <w:p>
+            <w:pPr>
+                        </w:pPr>
+            <w:r>
+              <w:rPr>
+                            </w:rPr>
+              <w:t xml:space="preserve">2</w:t>
+            </w:r>
+          </w:p>
+        </w:tc>
+        <w:tc>
+          <w:tcPr>
+                    </w:tcPr>
+          <w:p>
+            <w:pPr>
+                        </w:pPr>
+            <w:r>
+              <w:rPr>
+                            </w:rPr>
+              <w:t xml:space="preserve">Fire-Fighting</w:t>
+            </w:r>
+          </w:p>
+        </w:tc>
+        <w:tc>
+          <w:tcPr>
+                    </w:tcPr>
+          <w:p>
+            <w:pPr>
+                        </w:pPr>
+            <w:r>
+              <w:rPr>
+                            </w:rPr>
+              <w:t xml:space="preserve">2019-03-16, 15:14:57</w:t>
+            </w:r>
+          </w:p>
+        </w:tc>
+      </w:tr>
+      <w:tr>
+        <w:trPr>
+                </w:trPr>
+        <w:tc>
+          <w:tcPr>
+                    </w:tcPr>
+          <w:p>
+            <w:pPr>
+                        </w:pPr>
+            <w:r>
+              <w:rPr>
+                            </w:rPr>
+              <w:t xml:space="preserve">3</w:t>
+            </w:r>
+          </w:p>
+        </w:tc>
+        <w:tc>
+          <w:tcPr>
+                    </w:tcPr>
+          <w:p>
+            <w:pPr>
+                        </w:pPr>
+            <w:r>
+              <w:rPr>
+                            </w:rPr>
+              <w:t xml:space="preserve">Counter Terrorism</w:t>
+            </w:r>
+          </w:p>
+        </w:tc>
+        <w:tc>
+          <w:tcPr>
+                    </w:tcPr>
+          <w:p>
+            <w:pPr>
+                        </w:pPr>
+            <w:r>
+              <w:rPr>
+                            </w:rPr>
+              <w:t xml:space="preserve">2019-03-23, 15:25:10</w:t>
+            </w:r>
+          </w:p>
+        </w:tc>
+      </w:tr>
+      <w:tr>
+        <w:trPr>
+                </w:trPr>
+        <w:tc>
+          <w:tcPr>
+                    </w:tcPr>
+          <w:p>
+            <w:pPr>
+                        </w:pPr>
+            <w:r>
+              <w:rPr>
+                            </w:rPr>
+              <w:t xml:space="preserve">3</w:t>
+            </w:r>
+          </w:p>
+        </w:tc>
+        <w:tc>
+          <w:tcPr>
+                    </w:tcPr>
+          <w:p>
+            <w:pPr>
+                        </w:pPr>
+            <w:r>
+              <w:rPr>
+                            </w:rPr>
+              <w:t xml:space="preserve">Counter Terrorism</w:t>
+            </w:r>
+          </w:p>
+        </w:tc>
+        <w:tc>
+          <w:tcPr>
+                    </w:tcPr>
+          <w:p>
+            <w:pPr>
+                        </w:pPr>
+            <w:r>
+              <w:rPr>
+                            </w:rPr>
+              <w:t xml:space="preserve">2019-03-23, 17:20:24</w:t>
+            </w:r>
+          </w:p>
+        </w:tc>
+      </w:tr>
+      <w:tr>
+        <w:trPr>
+                </w:trPr>
+        <w:tc>
+          <w:tcPr>
+                    </w:tcPr>
+          <w:p>
+            <w:pPr>
+                        </w:pPr>
+            <w:r>
+              <w:rPr>
+                            </w:rPr>
+              <w:t xml:space="preserve">3</w:t>
+            </w:r>
+          </w:p>
+        </w:tc>
+        <w:tc>
+          <w:tcPr>
+                    </w:tcPr>
+          <w:p>
+            <w:pPr>
+                        </w:pPr>
+            <w:r>
+              <w:rPr>
+                            </w:rPr>
+              <w:t xml:space="preserve">Cyber Security</w:t>
+            </w:r>
+          </w:p>
+        </w:tc>
+        <w:tc>
+          <w:tcPr>
+                    </w:tcPr>
+          <w:p>
+            <w:pPr>
+                        </w:pPr>
+            <w:r>
+              <w:rPr>
+                            </w:rPr>
+              <w:t xml:space="preserve">2019-03-23, 15:25:10</w:t>
+            </w:r>
+          </w:p>
+        </w:tc>
+      </w:tr>
+      <w:tr>
+        <w:trPr>
+                </w:trPr>
+        <w:tc>
+          <w:tcPr>
+                    </w:tcPr>
+          <w:p>
+            <w:pPr>
+                        </w:pPr>
+            <w:r>
+              <w:rPr>
+                            </w:rPr>
+              <w:t xml:space="preserve">3</w:t>
+            </w:r>
+          </w:p>
+        </w:tc>
+        <w:tc>
+          <w:tcPr>
+                    </w:tcPr>
+          <w:p>
+            <w:pPr>
+                        </w:pPr>
+            <w:r>
+              <w:rPr>
+                            </w:rPr>
+              <w:t xml:space="preserve">Emergency Ambulance</w:t>
+            </w:r>
+          </w:p>
+        </w:tc>
+        <w:tc>
+          <w:tcPr>
+                    </w:tcPr>
+          <w:p>
+            <w:pPr>
+                        </w:pPr>
+            <w:r>
+              <w:rPr>
+                            </w:rPr>
+              <w:t xml:space="preserve">2019-03-23, 15:25:10</w:t>
+            </w:r>
+          </w:p>
+        </w:tc>
+      </w:tr>
+      <w:tr>
+        <w:trPr>
+                </w:trPr>
+        <w:tc>
+          <w:tcPr>
+                    </w:tcPr>
+          <w:p>
+            <w:pPr>
+                        </w:pPr>
+            <w:r>
+              <w:rPr>
+                            </w:rPr>
+              <w:t xml:space="preserve">4</w:t>
+            </w:r>
+          </w:p>
+        </w:tc>
+        <w:tc>
+          <w:tcPr>
+                    </w:tcPr>
+          <w:p>
+            <w:pPr>
+                        </w:pPr>
+            <w:r>
+              <w:rPr>
+                            </w:rPr>
+              <w:t xml:space="preserve">Disease Outbreak Control</w:t>
+            </w:r>
+          </w:p>
+        </w:tc>
+        <w:tc>
+          <w:tcPr>
+                    </w:tcPr>
+          <w:p>
+            <w:pPr>
+                        </w:pPr>
+            <w:r>
+              <w:rPr>
+                            </w:rPr>
+              <w:t xml:space="preserve">2019-03-23, 17:25:48</w:t>
+            </w:r>
+          </w:p>
+        </w:tc>
+      </w:tr>
+      <w:tr>
+        <w:trPr>
+                </w:trPr>
+        <w:tc>
+          <w:tcPr>
+                    </w:tcPr>
+          <w:p>
+            <w:pPr>
+                        </w:pPr>
+            <w:r>
+              <w:rPr>
+                            </w:rPr>
+              <w:t xml:space="preserve">4</w:t>
+            </w:r>
+          </w:p>
+        </w:tc>
+        <w:tc>
+          <w:tcPr>
+                    </w:tcPr>
+          <w:p>
+            <w:pPr>
+                        </w:pPr>
+            <w:r>
+              <w:rPr>
+                            </w:rPr>
+              <w:t xml:space="preserve">Emergency Ambulance</w:t>
+            </w:r>
+          </w:p>
+        </w:tc>
+        <w:tc>
+          <w:tcPr>
+                    </w:tcPr>
+          <w:p>
+            <w:pPr>
+                        </w:pPr>
+            <w:r>
+              <w:rPr>
+                            </w:rPr>
+              <w:t xml:space="preserve">2019-03-23, 17:25:48</w:t>
+            </w:r>
+          </w:p>
+        </w:tc>
+      </w:tr>
+      <w:tr>
+        <w:trPr>
+                </w:trPr>
+        <w:tc>
+          <w:tcPr>
+                    </w:tcPr>
+          <w:p>
+            <w:pPr>
+                        </w:pPr>
+            <w:r>
+              <w:rPr>
+                            </w:rPr>
+              <w:t xml:space="preserve">4</w:t>
+            </w:r>
+          </w:p>
+        </w:tc>
+        <w:tc>
+          <w:tcPr>
+                    </w:tcPr>
+          <w:p>
+            <w:pPr>
+                        </w:pPr>
+            <w:r>
+              <w:rPr>
+                            </w:rPr>
+              <w:t xml:space="preserve">Police Force</w:t>
+            </w:r>
+          </w:p>
+        </w:tc>
+        <w:tc>
+          <w:tcPr>
+                    </w:tcPr>
+          <w:p>
+            <w:pPr>
+                        </w:pPr>
+            <w:r>
+              <w:rPr>
+                            </w:rPr>
+              <w:t xml:space="preserve">2019-03-23, 17:26:47</w:t>
+            </w:r>
+          </w:p>
+        </w:tc>
+      </w:tr>
+      <w:tr>
+        <w:trPr>
+                </w:trPr>
+        <w:tc>
+          <w:tcPr>
+                    </w:tcPr>
+          <w:p>
+            <w:pPr>
+                        </w:pPr>
+            <w:r>
+              <w:rPr>
+                            </w:rPr>
+              <w:t xml:space="preserve">4</w:t>
+            </w:r>
+          </w:p>
+        </w:tc>
+        <w:tc>
+          <w:tcPr>
+                    </w:tcPr>
+          <w:p>
+            <w:pPr>
+                        </w:pPr>
+            <w:r>
+              <w:rPr>
+                            </w:rPr>
+              <w:t xml:space="preserve">Rescue and Evacuation</w:t>
+            </w:r>
+          </w:p>
+        </w:tc>
+        <w:tc>
+          <w:tcPr>
+                    </w:tcPr>
+          <w:p>
+            <w:pPr>
+                        </w:pPr>
+            <w:r>
+              <w:rPr>
+                            </w:rPr>
+              <w:t xml:space="preserve">2019-03-23, 17:25:48</w:t>
+            </w:r>
+          </w:p>
+        </w:tc>
+      </w:tr>
+      <w:tr>
+        <w:trPr>
+                </w:trPr>
+        <w:tc>
+          <w:tcPr>
+                    </w:tcPr>
+          <w:p>
+            <w:pPr>
+                        </w:pPr>
+            <w:r>
+              <w:rPr>
+                            </w:rPr>
+              <w:t xml:space="preserve">5</w:t>
+            </w:r>
+          </w:p>
+        </w:tc>
+        <w:tc>
+          <w:tcPr>
+                    </w:tcPr>
+          <w:p>
+            <w:pPr>
+                        </w:pPr>
+            <w:r>
+              <w:rPr>
+                            </w:rPr>
+              <w:t xml:space="preserve">Flood Control</w:t>
+            </w:r>
+          </w:p>
+        </w:tc>
+        <w:tc>
+          <w:tcPr>
+                    </w:tcPr>
+          <w:p>
+            <w:pPr>
+                        </w:pPr>
+            <w:r>
+              <w:rPr>
+                            </w:rPr>
+              <w:t xml:space="preserve">2019-03-23, 17:27:59</w:t>
+            </w:r>
+          </w:p>
+        </w:tc>
+      </w:tr>
+      <w:tr>
+        <w:trPr>
+                </w:trPr>
+        <w:tc>
+          <w:tcPr>
+                    </w:tcPr>
+          <w:p>
+            <w:pPr>
+                        </w:pPr>
+            <w:r>
+              <w:rPr>
+                            </w:rPr>
+              <w:t xml:space="preserve">5</w:t>
+            </w:r>
+          </w:p>
+        </w:tc>
+        <w:tc>
+          <w:tcPr>
+                    </w:tcPr>
+          <w:p>
+            <w:pPr>
+                        </w:pPr>
+            <w:r>
+              <w:rPr>
+                            </w:rPr>
+              <w:t xml:space="preserve">Rescue and Evacuation</w:t>
+            </w:r>
+          </w:p>
+        </w:tc>
+        <w:tc>
+          <w:tcPr>
+                    </w:tcPr>
+          <w:p>
+            <w:pPr>
+                        </w:pPr>
+            <w:r>
+              <w:rPr>
+                            </w:rPr>
+              <w:t xml:space="preserve">2019-03-23, 17:27:59</w:t>
             </w:r>
           </w:p>
         </w:tc>
@@ -963,7 +2437,7 @@
     </w:r>
     <w:r>
       <w:rPr/>
-      <w:t xml:space="preserve">24/03/2019, 00:34</w:t>
+      <w:t xml:space="preserve">24/03/2019, 10:54</w:t>
     </w:r>
   </w:p>
 </w:ftr>

</xml_diff>

<commit_message>
Uncomment send email part
</commit_message>
<xml_diff>
--- a/StatusReportManager/Status Summary Report.docx
+++ b/StatusReportManager/Status Summary Report.docx
@@ -44,7 +44,7 @@
           <w:szCs w:val="24">
                     </w:szCs>
         </w:rPr>
-        <w:t xml:space="preserve">24/03/2019, 10:24</w:t>
+        <w:t xml:space="preserve">24/03/2019, 10:26</w:t>
       </w:r>
       <w:r>
         <w:rPr>
@@ -62,7 +62,7 @@
           <w:szCs w:val="24">
                     </w:szCs>
         </w:rPr>
-        <w:t xml:space="preserve">24/03/2019, 10:54</w:t>
+        <w:t xml:space="preserve">24/03/2019, 10:56</w:t>
       </w:r>
     </w:p>
     <w:p>
@@ -2437,7 +2437,7 @@
     </w:r>
     <w:r>
       <w:rPr/>
-      <w:t xml:space="preserve">24/03/2019, 10:54</w:t>
+      <w:t xml:space="preserve">24/03/2019, 10:56</w:t>
     </w:r>
   </w:p>
 </w:ftr>

</xml_diff>

<commit_message>
Added weather data into report
-Added weather data into report
-Completed status summary report
-Changed email frequency to 30mins from 10seconds
</commit_message>
<xml_diff>
--- a/StatusReportManager/Status Summary Report.docx
+++ b/StatusReportManager/Status Summary Report.docx
@@ -34,6 +34,10 @@
                     </w:sz>
           <w:szCs w:val="24">
                     </w:szCs>
+          <w:b w:val="true">
+                    </w:b>
+          <w:bCs w:val="true">
+                    </w:bCs>
         </w:rPr>
         <w:t xml:space="preserve">For the period </w:t>
       </w:r>
@@ -43,8 +47,12 @@
                     </w:sz>
           <w:szCs w:val="24">
                     </w:szCs>
+          <w:b w:val="true">
+                    </w:b>
+          <w:bCs w:val="true">
+                    </w:bCs>
         </w:rPr>
-        <w:t xml:space="preserve">25/03/2019, 11:11</w:t>
+        <w:t xml:space="preserve">25/03/2019, 21:46</w:t>
       </w:r>
       <w:r>
         <w:rPr>
@@ -52,6 +60,10 @@
                     </w:sz>
           <w:szCs w:val="24">
                     </w:szCs>
+          <w:b w:val="true">
+                    </w:b>
+          <w:bCs w:val="true">
+                    </w:bCs>
         </w:rPr>
         <w:t xml:space="preserve"> till </w:t>
       </w:r>
@@ -61,8 +73,12 @@
                     </w:sz>
           <w:szCs w:val="24">
                     </w:szCs>
+          <w:b w:val="true">
+                    </w:b>
+          <w:bCs w:val="true">
+                    </w:bCs>
         </w:rPr>
-        <w:t xml:space="preserve">25/03/2019, 11:41</w:t>
+        <w:t xml:space="preserve">25/03/2019, 22:16</w:t>
       </w:r>
     </w:p>
     <w:p>
@@ -91,6 +107,10 @@
             </w:pPr>
       <w:r>
         <w:rPr>
+          <w:sz w:val="24">
+                    </w:sz>
+          <w:szCs w:val="24">
+                    </w:szCs>
           <w:b w:val="true">
                     </w:b>
           <w:bCs w:val="true">
@@ -108,6 +128,10 @@
             </w:pPr>
       <w:r>
         <w:rPr>
+          <w:sz w:val="24">
+                    </w:sz>
+          <w:szCs w:val="24">
+                    </w:szCs>
           <w:b w:val="true">
                     </w:b>
           <w:bCs w:val="true">
@@ -125,12 +149,16 @@
             </w:pPr>
       <w:r>
         <w:rPr>
+          <w:sz w:val="24">
+                    </w:sz>
+          <w:szCs w:val="24">
+                    </w:szCs>
           <w:b w:val="true">
                     </w:b>
           <w:bCs w:val="true">
                     </w:bCs>
         </w:rPr>
-        <w:t xml:space="preserve">There are no change of respondents in the past 30 minutes.</w:t>
+        <w:t xml:space="preserve">There is no change of respondents in the past 30 minutes.</w:t>
       </w:r>
     </w:p>
     <w:p>
@@ -146,6 +174,10 @@
       </w:pPr>
       <w:r>
         <w:rPr>
+          <w:sz w:val="24">
+                    </w:sz>
+          <w:szCs w:val="24">
+                    </w:szCs>
           <w:b w:val="true">
                     </w:b>
           <w:bCs w:val="true">
@@ -159,22 +191,1503 @@
             </w:pPr>
       <w:r>
         <w:rPr>
-                </w:rPr>
-        <w:t xml:space="preserve">
-                </w:t>
+          <w:sz w:val="24">
+                    </w:sz>
+          <w:szCs w:val="24">
+                    </w:szCs>
+          <w:b w:val="true">
+                    </w:b>
+          <w:bCs w:val="true">
+                    </w:bCs>
+        </w:rPr>
+        <w:t xml:space="preserve">2-hour Weather Forecasts:</w:t>
       </w:r>
     </w:p>
+    <w:tbl>
+      <w:tblPr>
+        <w:tblBorders>
+          <w:top w:val="single" w:sz="4" w:space="0" w:color="auto">
+                    </w:top>
+          <w:left w:val="single" w:sz="4" w:space="0" w:color="auto">
+                    </w:left>
+          <w:bottom w:val="single" w:sz="4" w:space="0" w:color="auto">
+                    </w:bottom>
+          <w:right w:val="single" w:sz="4" w:space="0" w:color="auto">
+                    </w:right>
+          <w:insideH w:val="single" w:sz="4" w:space="0" w:color="auto">
+                    </w:insideH>
+          <w:insideV w:val="single" w:sz="4" w:space="0" w:color="auto">
+                    </w:insideV>
+        </w:tblBorders>
+        <w:tblW w:type="dxa" w:w="9000">
+                </w:tblW>
+      </w:tblPr>
+      <w:tblGrid>
+        <w:gridCol w:w="100">
+                </w:gridCol>
+        <w:gridCol w:w="100">
+                </w:gridCol>
+      </w:tblGrid>
+      <w:tr>
+        <w:trPr>
+                </w:trPr>
+        <w:tc>
+          <w:tcPr>
+                    </w:tcPr>
+          <w:p>
+            <w:pPr>
+                        </w:pPr>
+            <w:r>
+              <w:rPr>
+                <w:sz w:val="24">
+                                </w:sz>
+                <w:szCs w:val="24">
+                                </w:szCs>
+                <w:b w:val="true">
+                                </w:b>
+                <w:bCs w:val="true">
+                                </w:bCs>
+              </w:rPr>
+              <w:t xml:space="preserve">Location</w:t>
+            </w:r>
+          </w:p>
+        </w:tc>
+        <w:tc>
+          <w:tcPr>
+                    </w:tcPr>
+          <w:p>
+            <w:pPr>
+                        </w:pPr>
+            <w:r>
+              <w:rPr>
+                <w:sz w:val="24">
+                                </w:sz>
+                <w:szCs w:val="24">
+                                </w:szCs>
+                <w:b w:val="true">
+                                </w:b>
+                <w:bCs w:val="true">
+                                </w:bCs>
+              </w:rPr>
+              <w:t xml:space="preserve">2hr Weather Forecast</w:t>
+            </w:r>
+          </w:p>
+        </w:tc>
+      </w:tr>
+      <w:tr>
+        <w:trPr>
+                </w:trPr>
+        <w:tc>
+          <w:tcPr>
+                    </w:tcPr>
+          <w:p>
+            <w:pPr>
+                        </w:pPr>
+            <w:r>
+              <w:rPr>
+                            </w:rPr>
+              <w:t xml:space="preserve">Ang Mo Kio</w:t>
+            </w:r>
+          </w:p>
+        </w:tc>
+        <w:tc>
+          <w:tcPr>
+                    </w:tcPr>
+          <w:p>
+            <w:pPr>
+                        </w:pPr>
+            <w:r>
+              <w:rPr>
+                            </w:rPr>
+              <w:t xml:space="preserve">Partly Cloudy (Night)</w:t>
+            </w:r>
+          </w:p>
+        </w:tc>
+      </w:tr>
+      <w:tr>
+        <w:trPr>
+                </w:trPr>
+        <w:tc>
+          <w:tcPr>
+                    </w:tcPr>
+          <w:p>
+            <w:pPr>
+                        </w:pPr>
+            <w:r>
+              <w:rPr>
+                            </w:rPr>
+              <w:t xml:space="preserve">Bedok</w:t>
+            </w:r>
+          </w:p>
+        </w:tc>
+        <w:tc>
+          <w:tcPr>
+                    </w:tcPr>
+          <w:p>
+            <w:pPr>
+                        </w:pPr>
+            <w:r>
+              <w:rPr>
+                            </w:rPr>
+              <w:t xml:space="preserve">Partly Cloudy (Night)</w:t>
+            </w:r>
+          </w:p>
+        </w:tc>
+      </w:tr>
+      <w:tr>
+        <w:trPr>
+                </w:trPr>
+        <w:tc>
+          <w:tcPr>
+                    </w:tcPr>
+          <w:p>
+            <w:pPr>
+                        </w:pPr>
+            <w:r>
+              <w:rPr>
+                            </w:rPr>
+              <w:t xml:space="preserve">Bishan</w:t>
+            </w:r>
+          </w:p>
+        </w:tc>
+        <w:tc>
+          <w:tcPr>
+                    </w:tcPr>
+          <w:p>
+            <w:pPr>
+                        </w:pPr>
+            <w:r>
+              <w:rPr>
+                            </w:rPr>
+              <w:t xml:space="preserve">Partly Cloudy (Night)</w:t>
+            </w:r>
+          </w:p>
+        </w:tc>
+      </w:tr>
+      <w:tr>
+        <w:trPr>
+                </w:trPr>
+        <w:tc>
+          <w:tcPr>
+                    </w:tcPr>
+          <w:p>
+            <w:pPr>
+                        </w:pPr>
+            <w:r>
+              <w:rPr>
+                            </w:rPr>
+              <w:t xml:space="preserve">Boon Lay</w:t>
+            </w:r>
+          </w:p>
+        </w:tc>
+        <w:tc>
+          <w:tcPr>
+                    </w:tcPr>
+          <w:p>
+            <w:pPr>
+                        </w:pPr>
+            <w:r>
+              <w:rPr>
+                            </w:rPr>
+              <w:t xml:space="preserve">Partly Cloudy (Night)</w:t>
+            </w:r>
+          </w:p>
+        </w:tc>
+      </w:tr>
+      <w:tr>
+        <w:trPr>
+                </w:trPr>
+        <w:tc>
+          <w:tcPr>
+                    </w:tcPr>
+          <w:p>
+            <w:pPr>
+                        </w:pPr>
+            <w:r>
+              <w:rPr>
+                            </w:rPr>
+              <w:t xml:space="preserve">Bukit Batok</w:t>
+            </w:r>
+          </w:p>
+        </w:tc>
+        <w:tc>
+          <w:tcPr>
+                    </w:tcPr>
+          <w:p>
+            <w:pPr>
+                        </w:pPr>
+            <w:r>
+              <w:rPr>
+                            </w:rPr>
+              <w:t xml:space="preserve">Partly Cloudy (Night)</w:t>
+            </w:r>
+          </w:p>
+        </w:tc>
+      </w:tr>
+      <w:tr>
+        <w:trPr>
+                </w:trPr>
+        <w:tc>
+          <w:tcPr>
+                    </w:tcPr>
+          <w:p>
+            <w:pPr>
+                        </w:pPr>
+            <w:r>
+              <w:rPr>
+                            </w:rPr>
+              <w:t xml:space="preserve">Bukit Merah</w:t>
+            </w:r>
+          </w:p>
+        </w:tc>
+        <w:tc>
+          <w:tcPr>
+                    </w:tcPr>
+          <w:p>
+            <w:pPr>
+                        </w:pPr>
+            <w:r>
+              <w:rPr>
+                            </w:rPr>
+              <w:t xml:space="preserve">Partly Cloudy (Night)</w:t>
+            </w:r>
+          </w:p>
+        </w:tc>
+      </w:tr>
+      <w:tr>
+        <w:trPr>
+                </w:trPr>
+        <w:tc>
+          <w:tcPr>
+                    </w:tcPr>
+          <w:p>
+            <w:pPr>
+                        </w:pPr>
+            <w:r>
+              <w:rPr>
+                            </w:rPr>
+              <w:t xml:space="preserve">Bukit Panjang</w:t>
+            </w:r>
+          </w:p>
+        </w:tc>
+        <w:tc>
+          <w:tcPr>
+                    </w:tcPr>
+          <w:p>
+            <w:pPr>
+                        </w:pPr>
+            <w:r>
+              <w:rPr>
+                            </w:rPr>
+              <w:t xml:space="preserve">Partly Cloudy (Night)</w:t>
+            </w:r>
+          </w:p>
+        </w:tc>
+      </w:tr>
+      <w:tr>
+        <w:trPr>
+                </w:trPr>
+        <w:tc>
+          <w:tcPr>
+                    </w:tcPr>
+          <w:p>
+            <w:pPr>
+                        </w:pPr>
+            <w:r>
+              <w:rPr>
+                            </w:rPr>
+              <w:t xml:space="preserve">Bukit Timah</w:t>
+            </w:r>
+          </w:p>
+        </w:tc>
+        <w:tc>
+          <w:tcPr>
+                    </w:tcPr>
+          <w:p>
+            <w:pPr>
+                        </w:pPr>
+            <w:r>
+              <w:rPr>
+                            </w:rPr>
+              <w:t xml:space="preserve">Partly Cloudy (Night)</w:t>
+            </w:r>
+          </w:p>
+        </w:tc>
+      </w:tr>
+      <w:tr>
+        <w:trPr>
+                </w:trPr>
+        <w:tc>
+          <w:tcPr>
+                    </w:tcPr>
+          <w:p>
+            <w:pPr>
+                        </w:pPr>
+            <w:r>
+              <w:rPr>
+                            </w:rPr>
+              <w:t xml:space="preserve">Central Water Catchment</w:t>
+            </w:r>
+          </w:p>
+        </w:tc>
+        <w:tc>
+          <w:tcPr>
+                    </w:tcPr>
+          <w:p>
+            <w:pPr>
+                        </w:pPr>
+            <w:r>
+              <w:rPr>
+                            </w:rPr>
+              <w:t xml:space="preserve">Partly Cloudy (Night)</w:t>
+            </w:r>
+          </w:p>
+        </w:tc>
+      </w:tr>
+      <w:tr>
+        <w:trPr>
+                </w:trPr>
+        <w:tc>
+          <w:tcPr>
+                    </w:tcPr>
+          <w:p>
+            <w:pPr>
+                        </w:pPr>
+            <w:r>
+              <w:rPr>
+                            </w:rPr>
+              <w:t xml:space="preserve">Changi</w:t>
+            </w:r>
+          </w:p>
+        </w:tc>
+        <w:tc>
+          <w:tcPr>
+                    </w:tcPr>
+          <w:p>
+            <w:pPr>
+                        </w:pPr>
+            <w:r>
+              <w:rPr>
+                            </w:rPr>
+              <w:t xml:space="preserve">Partly Cloudy (Night)</w:t>
+            </w:r>
+          </w:p>
+        </w:tc>
+      </w:tr>
+      <w:tr>
+        <w:trPr>
+                </w:trPr>
+        <w:tc>
+          <w:tcPr>
+                    </w:tcPr>
+          <w:p>
+            <w:pPr>
+                        </w:pPr>
+            <w:r>
+              <w:rPr>
+                            </w:rPr>
+              <w:t xml:space="preserve">Choa Chu Kang</w:t>
+            </w:r>
+          </w:p>
+        </w:tc>
+        <w:tc>
+          <w:tcPr>
+                    </w:tcPr>
+          <w:p>
+            <w:pPr>
+                        </w:pPr>
+            <w:r>
+              <w:rPr>
+                            </w:rPr>
+              <w:t xml:space="preserve">Partly Cloudy (Night)</w:t>
+            </w:r>
+          </w:p>
+        </w:tc>
+      </w:tr>
+      <w:tr>
+        <w:trPr>
+                </w:trPr>
+        <w:tc>
+          <w:tcPr>
+                    </w:tcPr>
+          <w:p>
+            <w:pPr>
+                        </w:pPr>
+            <w:r>
+              <w:rPr>
+                            </w:rPr>
+              <w:t xml:space="preserve">Clementi</w:t>
+            </w:r>
+          </w:p>
+        </w:tc>
+        <w:tc>
+          <w:tcPr>
+                    </w:tcPr>
+          <w:p>
+            <w:pPr>
+                        </w:pPr>
+            <w:r>
+              <w:rPr>
+                            </w:rPr>
+              <w:t xml:space="preserve">Partly Cloudy (Night)</w:t>
+            </w:r>
+          </w:p>
+        </w:tc>
+      </w:tr>
+      <w:tr>
+        <w:trPr>
+                </w:trPr>
+        <w:tc>
+          <w:tcPr>
+                    </w:tcPr>
+          <w:p>
+            <w:pPr>
+                        </w:pPr>
+            <w:r>
+              <w:rPr>
+                            </w:rPr>
+              <w:t xml:space="preserve">City</w:t>
+            </w:r>
+          </w:p>
+        </w:tc>
+        <w:tc>
+          <w:tcPr>
+                    </w:tcPr>
+          <w:p>
+            <w:pPr>
+                        </w:pPr>
+            <w:r>
+              <w:rPr>
+                            </w:rPr>
+              <w:t xml:space="preserve">Partly Cloudy (Night)</w:t>
+            </w:r>
+          </w:p>
+        </w:tc>
+      </w:tr>
+      <w:tr>
+        <w:trPr>
+                </w:trPr>
+        <w:tc>
+          <w:tcPr>
+                    </w:tcPr>
+          <w:p>
+            <w:pPr>
+                        </w:pPr>
+            <w:r>
+              <w:rPr>
+                            </w:rPr>
+              <w:t xml:space="preserve">Geylang</w:t>
+            </w:r>
+          </w:p>
+        </w:tc>
+        <w:tc>
+          <w:tcPr>
+                    </w:tcPr>
+          <w:p>
+            <w:pPr>
+                        </w:pPr>
+            <w:r>
+              <w:rPr>
+                            </w:rPr>
+              <w:t xml:space="preserve">Partly Cloudy (Night)</w:t>
+            </w:r>
+          </w:p>
+        </w:tc>
+      </w:tr>
+      <w:tr>
+        <w:trPr>
+                </w:trPr>
+        <w:tc>
+          <w:tcPr>
+                    </w:tcPr>
+          <w:p>
+            <w:pPr>
+                        </w:pPr>
+            <w:r>
+              <w:rPr>
+                            </w:rPr>
+              <w:t xml:space="preserve">Hougang</w:t>
+            </w:r>
+          </w:p>
+        </w:tc>
+        <w:tc>
+          <w:tcPr>
+                    </w:tcPr>
+          <w:p>
+            <w:pPr>
+                        </w:pPr>
+            <w:r>
+              <w:rPr>
+                            </w:rPr>
+              <w:t xml:space="preserve">Partly Cloudy (Night)</w:t>
+            </w:r>
+          </w:p>
+        </w:tc>
+      </w:tr>
+      <w:tr>
+        <w:trPr>
+                </w:trPr>
+        <w:tc>
+          <w:tcPr>
+                    </w:tcPr>
+          <w:p>
+            <w:pPr>
+                        </w:pPr>
+            <w:r>
+              <w:rPr>
+                            </w:rPr>
+              <w:t xml:space="preserve">Jalan Bahar</w:t>
+            </w:r>
+          </w:p>
+        </w:tc>
+        <w:tc>
+          <w:tcPr>
+                    </w:tcPr>
+          <w:p>
+            <w:pPr>
+                        </w:pPr>
+            <w:r>
+              <w:rPr>
+                            </w:rPr>
+              <w:t xml:space="preserve">Partly Cloudy (Night)</w:t>
+            </w:r>
+          </w:p>
+        </w:tc>
+      </w:tr>
+      <w:tr>
+        <w:trPr>
+                </w:trPr>
+        <w:tc>
+          <w:tcPr>
+                    </w:tcPr>
+          <w:p>
+            <w:pPr>
+                        </w:pPr>
+            <w:r>
+              <w:rPr>
+                            </w:rPr>
+              <w:t xml:space="preserve">Jurong East</w:t>
+            </w:r>
+          </w:p>
+        </w:tc>
+        <w:tc>
+          <w:tcPr>
+                    </w:tcPr>
+          <w:p>
+            <w:pPr>
+                        </w:pPr>
+            <w:r>
+              <w:rPr>
+                            </w:rPr>
+              <w:t xml:space="preserve">Partly Cloudy (Night)</w:t>
+            </w:r>
+          </w:p>
+        </w:tc>
+      </w:tr>
+      <w:tr>
+        <w:trPr>
+                </w:trPr>
+        <w:tc>
+          <w:tcPr>
+                    </w:tcPr>
+          <w:p>
+            <w:pPr>
+                        </w:pPr>
+            <w:r>
+              <w:rPr>
+                            </w:rPr>
+              <w:t xml:space="preserve">Jurong Island</w:t>
+            </w:r>
+          </w:p>
+        </w:tc>
+        <w:tc>
+          <w:tcPr>
+                    </w:tcPr>
+          <w:p>
+            <w:pPr>
+                        </w:pPr>
+            <w:r>
+              <w:rPr>
+                            </w:rPr>
+              <w:t xml:space="preserve">Partly Cloudy (Night)</w:t>
+            </w:r>
+          </w:p>
+        </w:tc>
+      </w:tr>
+      <w:tr>
+        <w:trPr>
+                </w:trPr>
+        <w:tc>
+          <w:tcPr>
+                    </w:tcPr>
+          <w:p>
+            <w:pPr>
+                        </w:pPr>
+            <w:r>
+              <w:rPr>
+                            </w:rPr>
+              <w:t xml:space="preserve">Jurong West</w:t>
+            </w:r>
+          </w:p>
+        </w:tc>
+        <w:tc>
+          <w:tcPr>
+                    </w:tcPr>
+          <w:p>
+            <w:pPr>
+                        </w:pPr>
+            <w:r>
+              <w:rPr>
+                            </w:rPr>
+              <w:t xml:space="preserve">Partly Cloudy (Night)</w:t>
+            </w:r>
+          </w:p>
+        </w:tc>
+      </w:tr>
+      <w:tr>
+        <w:trPr>
+                </w:trPr>
+        <w:tc>
+          <w:tcPr>
+                    </w:tcPr>
+          <w:p>
+            <w:pPr>
+                        </w:pPr>
+            <w:r>
+              <w:rPr>
+                            </w:rPr>
+              <w:t xml:space="preserve">Kallang</w:t>
+            </w:r>
+          </w:p>
+        </w:tc>
+        <w:tc>
+          <w:tcPr>
+                    </w:tcPr>
+          <w:p>
+            <w:pPr>
+                        </w:pPr>
+            <w:r>
+              <w:rPr>
+                            </w:rPr>
+              <w:t xml:space="preserve">Partly Cloudy (Night)</w:t>
+            </w:r>
+          </w:p>
+        </w:tc>
+      </w:tr>
+      <w:tr>
+        <w:trPr>
+                </w:trPr>
+        <w:tc>
+          <w:tcPr>
+                    </w:tcPr>
+          <w:p>
+            <w:pPr>
+                        </w:pPr>
+            <w:r>
+              <w:rPr>
+                            </w:rPr>
+              <w:t xml:space="preserve">Lim Chu Kang</w:t>
+            </w:r>
+          </w:p>
+        </w:tc>
+        <w:tc>
+          <w:tcPr>
+                    </w:tcPr>
+          <w:p>
+            <w:pPr>
+                        </w:pPr>
+            <w:r>
+              <w:rPr>
+                            </w:rPr>
+              <w:t xml:space="preserve">Partly Cloudy (Night)</w:t>
+            </w:r>
+          </w:p>
+        </w:tc>
+      </w:tr>
+      <w:tr>
+        <w:trPr>
+                </w:trPr>
+        <w:tc>
+          <w:tcPr>
+                    </w:tcPr>
+          <w:p>
+            <w:pPr>
+                        </w:pPr>
+            <w:r>
+              <w:rPr>
+                            </w:rPr>
+              <w:t xml:space="preserve">Mandai</w:t>
+            </w:r>
+          </w:p>
+        </w:tc>
+        <w:tc>
+          <w:tcPr>
+                    </w:tcPr>
+          <w:p>
+            <w:pPr>
+                        </w:pPr>
+            <w:r>
+              <w:rPr>
+                            </w:rPr>
+              <w:t xml:space="preserve">Partly Cloudy (Night)</w:t>
+            </w:r>
+          </w:p>
+        </w:tc>
+      </w:tr>
+      <w:tr>
+        <w:trPr>
+                </w:trPr>
+        <w:tc>
+          <w:tcPr>
+                    </w:tcPr>
+          <w:p>
+            <w:pPr>
+                        </w:pPr>
+            <w:r>
+              <w:rPr>
+                            </w:rPr>
+              <w:t xml:space="preserve">Marine Parade</w:t>
+            </w:r>
+          </w:p>
+        </w:tc>
+        <w:tc>
+          <w:tcPr>
+                    </w:tcPr>
+          <w:p>
+            <w:pPr>
+                        </w:pPr>
+            <w:r>
+              <w:rPr>
+                            </w:rPr>
+              <w:t xml:space="preserve">Partly Cloudy (Night)</w:t>
+            </w:r>
+          </w:p>
+        </w:tc>
+      </w:tr>
+      <w:tr>
+        <w:trPr>
+                </w:trPr>
+        <w:tc>
+          <w:tcPr>
+                    </w:tcPr>
+          <w:p>
+            <w:pPr>
+                        </w:pPr>
+            <w:r>
+              <w:rPr>
+                            </w:rPr>
+              <w:t xml:space="preserve">Novena</w:t>
+            </w:r>
+          </w:p>
+        </w:tc>
+        <w:tc>
+          <w:tcPr>
+                    </w:tcPr>
+          <w:p>
+            <w:pPr>
+                        </w:pPr>
+            <w:r>
+              <w:rPr>
+                            </w:rPr>
+              <w:t xml:space="preserve">Partly Cloudy (Night)</w:t>
+            </w:r>
+          </w:p>
+        </w:tc>
+      </w:tr>
+      <w:tr>
+        <w:trPr>
+                </w:trPr>
+        <w:tc>
+          <w:tcPr>
+                    </w:tcPr>
+          <w:p>
+            <w:pPr>
+                        </w:pPr>
+            <w:r>
+              <w:rPr>
+                            </w:rPr>
+              <w:t xml:space="preserve">Pasir Ris</w:t>
+            </w:r>
+          </w:p>
+        </w:tc>
+        <w:tc>
+          <w:tcPr>
+                    </w:tcPr>
+          <w:p>
+            <w:pPr>
+                        </w:pPr>
+            <w:r>
+              <w:rPr>
+                            </w:rPr>
+              <w:t xml:space="preserve">Partly Cloudy (Night)</w:t>
+            </w:r>
+          </w:p>
+        </w:tc>
+      </w:tr>
+      <w:tr>
+        <w:trPr>
+                </w:trPr>
+        <w:tc>
+          <w:tcPr>
+                    </w:tcPr>
+          <w:p>
+            <w:pPr>
+                        </w:pPr>
+            <w:r>
+              <w:rPr>
+                            </w:rPr>
+              <w:t xml:space="preserve">Paya Lebar</w:t>
+            </w:r>
+          </w:p>
+        </w:tc>
+        <w:tc>
+          <w:tcPr>
+                    </w:tcPr>
+          <w:p>
+            <w:pPr>
+                        </w:pPr>
+            <w:r>
+              <w:rPr>
+                            </w:rPr>
+              <w:t xml:space="preserve">Partly Cloudy (Night)</w:t>
+            </w:r>
+          </w:p>
+        </w:tc>
+      </w:tr>
+      <w:tr>
+        <w:trPr>
+                </w:trPr>
+        <w:tc>
+          <w:tcPr>
+                    </w:tcPr>
+          <w:p>
+            <w:pPr>
+                        </w:pPr>
+            <w:r>
+              <w:rPr>
+                            </w:rPr>
+              <w:t xml:space="preserve">Pioneer</w:t>
+            </w:r>
+          </w:p>
+        </w:tc>
+        <w:tc>
+          <w:tcPr>
+                    </w:tcPr>
+          <w:p>
+            <w:pPr>
+                        </w:pPr>
+            <w:r>
+              <w:rPr>
+                            </w:rPr>
+              <w:t xml:space="preserve">Partly Cloudy (Night)</w:t>
+            </w:r>
+          </w:p>
+        </w:tc>
+      </w:tr>
+      <w:tr>
+        <w:trPr>
+                </w:trPr>
+        <w:tc>
+          <w:tcPr>
+                    </w:tcPr>
+          <w:p>
+            <w:pPr>
+                        </w:pPr>
+            <w:r>
+              <w:rPr>
+                            </w:rPr>
+              <w:t xml:space="preserve">Pulau Tekong</w:t>
+            </w:r>
+          </w:p>
+        </w:tc>
+        <w:tc>
+          <w:tcPr>
+                    </w:tcPr>
+          <w:p>
+            <w:pPr>
+                        </w:pPr>
+            <w:r>
+              <w:rPr>
+                            </w:rPr>
+              <w:t xml:space="preserve">Partly Cloudy (Night)</w:t>
+            </w:r>
+          </w:p>
+        </w:tc>
+      </w:tr>
+      <w:tr>
+        <w:trPr>
+                </w:trPr>
+        <w:tc>
+          <w:tcPr>
+                    </w:tcPr>
+          <w:p>
+            <w:pPr>
+                        </w:pPr>
+            <w:r>
+              <w:rPr>
+                            </w:rPr>
+              <w:t xml:space="preserve">Pulau Ubin</w:t>
+            </w:r>
+          </w:p>
+        </w:tc>
+        <w:tc>
+          <w:tcPr>
+                    </w:tcPr>
+          <w:p>
+            <w:pPr>
+                        </w:pPr>
+            <w:r>
+              <w:rPr>
+                            </w:rPr>
+              <w:t xml:space="preserve">Partly Cloudy (Night)</w:t>
+            </w:r>
+          </w:p>
+        </w:tc>
+      </w:tr>
+      <w:tr>
+        <w:trPr>
+                </w:trPr>
+        <w:tc>
+          <w:tcPr>
+                    </w:tcPr>
+          <w:p>
+            <w:pPr>
+                        </w:pPr>
+            <w:r>
+              <w:rPr>
+                            </w:rPr>
+              <w:t xml:space="preserve">Punggol</w:t>
+            </w:r>
+          </w:p>
+        </w:tc>
+        <w:tc>
+          <w:tcPr>
+                    </w:tcPr>
+          <w:p>
+            <w:pPr>
+                        </w:pPr>
+            <w:r>
+              <w:rPr>
+                            </w:rPr>
+              <w:t xml:space="preserve">Partly Cloudy (Night)</w:t>
+            </w:r>
+          </w:p>
+        </w:tc>
+      </w:tr>
+      <w:tr>
+        <w:trPr>
+                </w:trPr>
+        <w:tc>
+          <w:tcPr>
+                    </w:tcPr>
+          <w:p>
+            <w:pPr>
+                        </w:pPr>
+            <w:r>
+              <w:rPr>
+                            </w:rPr>
+              <w:t xml:space="preserve">Queenstown</w:t>
+            </w:r>
+          </w:p>
+        </w:tc>
+        <w:tc>
+          <w:tcPr>
+                    </w:tcPr>
+          <w:p>
+            <w:pPr>
+                        </w:pPr>
+            <w:r>
+              <w:rPr>
+                            </w:rPr>
+              <w:t xml:space="preserve">Partly Cloudy (Night)</w:t>
+            </w:r>
+          </w:p>
+        </w:tc>
+      </w:tr>
+      <w:tr>
+        <w:trPr>
+                </w:trPr>
+        <w:tc>
+          <w:tcPr>
+                    </w:tcPr>
+          <w:p>
+            <w:pPr>
+                        </w:pPr>
+            <w:r>
+              <w:rPr>
+                            </w:rPr>
+              <w:t xml:space="preserve">Seletar</w:t>
+            </w:r>
+          </w:p>
+        </w:tc>
+        <w:tc>
+          <w:tcPr>
+                    </w:tcPr>
+          <w:p>
+            <w:pPr>
+                        </w:pPr>
+            <w:r>
+              <w:rPr>
+                            </w:rPr>
+              <w:t xml:space="preserve">Partly Cloudy (Night)</w:t>
+            </w:r>
+          </w:p>
+        </w:tc>
+      </w:tr>
+      <w:tr>
+        <w:trPr>
+                </w:trPr>
+        <w:tc>
+          <w:tcPr>
+                    </w:tcPr>
+          <w:p>
+            <w:pPr>
+                        </w:pPr>
+            <w:r>
+              <w:rPr>
+                            </w:rPr>
+              <w:t xml:space="preserve">Sembawang</w:t>
+            </w:r>
+          </w:p>
+        </w:tc>
+        <w:tc>
+          <w:tcPr>
+                    </w:tcPr>
+          <w:p>
+            <w:pPr>
+                        </w:pPr>
+            <w:r>
+              <w:rPr>
+                            </w:rPr>
+              <w:t xml:space="preserve">Partly Cloudy (Night)</w:t>
+            </w:r>
+          </w:p>
+        </w:tc>
+      </w:tr>
+      <w:tr>
+        <w:trPr>
+                </w:trPr>
+        <w:tc>
+          <w:tcPr>
+                    </w:tcPr>
+          <w:p>
+            <w:pPr>
+                        </w:pPr>
+            <w:r>
+              <w:rPr>
+                            </w:rPr>
+              <w:t xml:space="preserve">Sengkang</w:t>
+            </w:r>
+          </w:p>
+        </w:tc>
+        <w:tc>
+          <w:tcPr>
+                    </w:tcPr>
+          <w:p>
+            <w:pPr>
+                        </w:pPr>
+            <w:r>
+              <w:rPr>
+                            </w:rPr>
+              <w:t xml:space="preserve">Partly Cloudy (Night)</w:t>
+            </w:r>
+          </w:p>
+        </w:tc>
+      </w:tr>
+      <w:tr>
+        <w:trPr>
+                </w:trPr>
+        <w:tc>
+          <w:tcPr>
+                    </w:tcPr>
+          <w:p>
+            <w:pPr>
+                        </w:pPr>
+            <w:r>
+              <w:rPr>
+                            </w:rPr>
+              <w:t xml:space="preserve">Sentosa</w:t>
+            </w:r>
+          </w:p>
+        </w:tc>
+        <w:tc>
+          <w:tcPr>
+                    </w:tcPr>
+          <w:p>
+            <w:pPr>
+                        </w:pPr>
+            <w:r>
+              <w:rPr>
+                            </w:rPr>
+              <w:t xml:space="preserve">Partly Cloudy (Night)</w:t>
+            </w:r>
+          </w:p>
+        </w:tc>
+      </w:tr>
+      <w:tr>
+        <w:trPr>
+                </w:trPr>
+        <w:tc>
+          <w:tcPr>
+                    </w:tcPr>
+          <w:p>
+            <w:pPr>
+                        </w:pPr>
+            <w:r>
+              <w:rPr>
+                            </w:rPr>
+              <w:t xml:space="preserve">Serangoon</w:t>
+            </w:r>
+          </w:p>
+        </w:tc>
+        <w:tc>
+          <w:tcPr>
+                    </w:tcPr>
+          <w:p>
+            <w:pPr>
+                        </w:pPr>
+            <w:r>
+              <w:rPr>
+                            </w:rPr>
+              <w:t xml:space="preserve">Partly Cloudy (Night)</w:t>
+            </w:r>
+          </w:p>
+        </w:tc>
+      </w:tr>
+      <w:tr>
+        <w:trPr>
+                </w:trPr>
+        <w:tc>
+          <w:tcPr>
+                    </w:tcPr>
+          <w:p>
+            <w:pPr>
+                        </w:pPr>
+            <w:r>
+              <w:rPr>
+                            </w:rPr>
+              <w:t xml:space="preserve">Southern Islands</w:t>
+            </w:r>
+          </w:p>
+        </w:tc>
+        <w:tc>
+          <w:tcPr>
+                    </w:tcPr>
+          <w:p>
+            <w:pPr>
+                        </w:pPr>
+            <w:r>
+              <w:rPr>
+                            </w:rPr>
+              <w:t xml:space="preserve">Partly Cloudy (Night)</w:t>
+            </w:r>
+          </w:p>
+        </w:tc>
+      </w:tr>
+      <w:tr>
+        <w:trPr>
+                </w:trPr>
+        <w:tc>
+          <w:tcPr>
+                    </w:tcPr>
+          <w:p>
+            <w:pPr>
+                        </w:pPr>
+            <w:r>
+              <w:rPr>
+                            </w:rPr>
+              <w:t xml:space="preserve">Sungei Kadut</w:t>
+            </w:r>
+          </w:p>
+        </w:tc>
+        <w:tc>
+          <w:tcPr>
+                    </w:tcPr>
+          <w:p>
+            <w:pPr>
+                        </w:pPr>
+            <w:r>
+              <w:rPr>
+                            </w:rPr>
+              <w:t xml:space="preserve">Partly Cloudy (Night)</w:t>
+            </w:r>
+          </w:p>
+        </w:tc>
+      </w:tr>
+      <w:tr>
+        <w:trPr>
+                </w:trPr>
+        <w:tc>
+          <w:tcPr>
+                    </w:tcPr>
+          <w:p>
+            <w:pPr>
+                        </w:pPr>
+            <w:r>
+              <w:rPr>
+                            </w:rPr>
+              <w:t xml:space="preserve">Tampines</w:t>
+            </w:r>
+          </w:p>
+        </w:tc>
+        <w:tc>
+          <w:tcPr>
+                    </w:tcPr>
+          <w:p>
+            <w:pPr>
+                        </w:pPr>
+            <w:r>
+              <w:rPr>
+                            </w:rPr>
+              <w:t xml:space="preserve">Partly Cloudy (Night)</w:t>
+            </w:r>
+          </w:p>
+        </w:tc>
+      </w:tr>
+      <w:tr>
+        <w:trPr>
+                </w:trPr>
+        <w:tc>
+          <w:tcPr>
+                    </w:tcPr>
+          <w:p>
+            <w:pPr>
+                        </w:pPr>
+            <w:r>
+              <w:rPr>
+                            </w:rPr>
+              <w:t xml:space="preserve">Tanglin</w:t>
+            </w:r>
+          </w:p>
+        </w:tc>
+        <w:tc>
+          <w:tcPr>
+                    </w:tcPr>
+          <w:p>
+            <w:pPr>
+                        </w:pPr>
+            <w:r>
+              <w:rPr>
+                            </w:rPr>
+              <w:t xml:space="preserve">Partly Cloudy (Night)</w:t>
+            </w:r>
+          </w:p>
+        </w:tc>
+      </w:tr>
+      <w:tr>
+        <w:trPr>
+                </w:trPr>
+        <w:tc>
+          <w:tcPr>
+                    </w:tcPr>
+          <w:p>
+            <w:pPr>
+                        </w:pPr>
+            <w:r>
+              <w:rPr>
+                            </w:rPr>
+              <w:t xml:space="preserve">Tengah</w:t>
+            </w:r>
+          </w:p>
+        </w:tc>
+        <w:tc>
+          <w:tcPr>
+                    </w:tcPr>
+          <w:p>
+            <w:pPr>
+                        </w:pPr>
+            <w:r>
+              <w:rPr>
+                            </w:rPr>
+              <w:t xml:space="preserve">Partly Cloudy (Night)</w:t>
+            </w:r>
+          </w:p>
+        </w:tc>
+      </w:tr>
+      <w:tr>
+        <w:trPr>
+                </w:trPr>
+        <w:tc>
+          <w:tcPr>
+                    </w:tcPr>
+          <w:p>
+            <w:pPr>
+                        </w:pPr>
+            <w:r>
+              <w:rPr>
+                            </w:rPr>
+              <w:t xml:space="preserve">Toa Payoh</w:t>
+            </w:r>
+          </w:p>
+        </w:tc>
+        <w:tc>
+          <w:tcPr>
+                    </w:tcPr>
+          <w:p>
+            <w:pPr>
+                        </w:pPr>
+            <w:r>
+              <w:rPr>
+                            </w:rPr>
+              <w:t xml:space="preserve">Partly Cloudy (Night)</w:t>
+            </w:r>
+          </w:p>
+        </w:tc>
+      </w:tr>
+      <w:tr>
+        <w:trPr>
+                </w:trPr>
+        <w:tc>
+          <w:tcPr>
+                    </w:tcPr>
+          <w:p>
+            <w:pPr>
+                        </w:pPr>
+            <w:r>
+              <w:rPr>
+                            </w:rPr>
+              <w:t xml:space="preserve">Tuas</w:t>
+            </w:r>
+          </w:p>
+        </w:tc>
+        <w:tc>
+          <w:tcPr>
+                    </w:tcPr>
+          <w:p>
+            <w:pPr>
+                        </w:pPr>
+            <w:r>
+              <w:rPr>
+                            </w:rPr>
+              <w:t xml:space="preserve">Partly Cloudy (Night)</w:t>
+            </w:r>
+          </w:p>
+        </w:tc>
+      </w:tr>
+      <w:tr>
+        <w:trPr>
+                </w:trPr>
+        <w:tc>
+          <w:tcPr>
+                    </w:tcPr>
+          <w:p>
+            <w:pPr>
+                        </w:pPr>
+            <w:r>
+              <w:rPr>
+                            </w:rPr>
+              <w:t xml:space="preserve">Western Islands</w:t>
+            </w:r>
+          </w:p>
+        </w:tc>
+        <w:tc>
+          <w:tcPr>
+                    </w:tcPr>
+          <w:p>
+            <w:pPr>
+                        </w:pPr>
+            <w:r>
+              <w:rPr>
+                            </w:rPr>
+              <w:t xml:space="preserve">Partly Cloudy (Night)</w:t>
+            </w:r>
+          </w:p>
+        </w:tc>
+      </w:tr>
+      <w:tr>
+        <w:trPr>
+                </w:trPr>
+        <w:tc>
+          <w:tcPr>
+                    </w:tcPr>
+          <w:p>
+            <w:pPr>
+                        </w:pPr>
+            <w:r>
+              <w:rPr>
+                            </w:rPr>
+              <w:t xml:space="preserve">Western Water Catchment</w:t>
+            </w:r>
+          </w:p>
+        </w:tc>
+        <w:tc>
+          <w:tcPr>
+                    </w:tcPr>
+          <w:p>
+            <w:pPr>
+                        </w:pPr>
+            <w:r>
+              <w:rPr>
+                            </w:rPr>
+              <w:t xml:space="preserve">Partly Cloudy (Night)</w:t>
+            </w:r>
+          </w:p>
+        </w:tc>
+      </w:tr>
+      <w:tr>
+        <w:trPr>
+                </w:trPr>
+        <w:tc>
+          <w:tcPr>
+                    </w:tcPr>
+          <w:p>
+            <w:pPr>
+                        </w:pPr>
+            <w:r>
+              <w:rPr>
+                            </w:rPr>
+              <w:t xml:space="preserve">Woodlands</w:t>
+            </w:r>
+          </w:p>
+        </w:tc>
+        <w:tc>
+          <w:tcPr>
+                    </w:tcPr>
+          <w:p>
+            <w:pPr>
+                        </w:pPr>
+            <w:r>
+              <w:rPr>
+                            </w:rPr>
+              <w:t xml:space="preserve">Partly Cloudy (Night)</w:t>
+            </w:r>
+          </w:p>
+        </w:tc>
+      </w:tr>
+      <w:tr>
+        <w:trPr>
+                </w:trPr>
+        <w:tc>
+          <w:tcPr>
+                    </w:tcPr>
+          <w:p>
+            <w:pPr>
+                        </w:pPr>
+            <w:r>
+              <w:rPr>
+                            </w:rPr>
+              <w:t xml:space="preserve">Yishun</w:t>
+            </w:r>
+          </w:p>
+        </w:tc>
+        <w:tc>
+          <w:tcPr>
+                    </w:tcPr>
+          <w:p>
+            <w:pPr>
+                        </w:pPr>
+            <w:r>
+              <w:rPr>
+                            </w:rPr>
+              <w:t xml:space="preserve">Partly Cloudy (Night)</w:t>
+            </w:r>
+          </w:p>
+        </w:tc>
+      </w:tr>
+    </w:tbl>
     <w:p>
       <w:pPr>
             </w:pPr>
-    </w:p>
-    <w:p>
-      <w:pPr>
-        <w:pStyle w:val="Heading1">
-                </w:pStyle>
-        <w:jc w:val="left">
-                </w:jc>
-      </w:pPr>
       <w:r>
         <w:rPr>
           <w:b w:val="true">
@@ -182,17 +1695,7 @@
           <w:bCs w:val="true">
                     </w:bCs>
         </w:rPr>
-        <w:t xml:space="preserve">Trend(s) Summary:</w:t>
-      </w:r>
-    </w:p>
-    <w:p>
-      <w:pPr>
-            </w:pPr>
-      <w:r>
-        <w:rPr>
-                </w:rPr>
-        <w:t xml:space="preserve">
-                </w:t>
+        <w:t xml:space="preserve">API data last updated on 2019-03-25, 22:08</w:t>
       </w:r>
     </w:p>
     <w:p>
@@ -231,7 +1734,7 @@
     </w:r>
     <w:r>
       <w:rPr/>
-      <w:t xml:space="preserve">25/03/2019, 11:41</w:t>
+      <w:t xml:space="preserve">25/03/2019, 22:16</w:t>
     </w:r>
   </w:p>
 </w:ftr>

</xml_diff>

<commit_message>
Send email only after doc is generated
-Due to doc generation being async, used promise to send the email only after doc is generated
-cleaned up some code and removed unnecesary comments
</commit_message>
<xml_diff>
--- a/StatusReportManager/Status Summary Report.docx
+++ b/StatusReportManager/Status Summary Report.docx
@@ -52,7 +52,7 @@
           <w:bCs w:val="true">
                     </w:bCs>
         </w:rPr>
-        <w:t xml:space="preserve">25/03/2019, 21:46</w:t>
+        <w:t xml:space="preserve">25/03/2019, 22:10</w:t>
       </w:r>
       <w:r>
         <w:rPr>
@@ -78,7 +78,7 @@
           <w:bCs w:val="true">
                     </w:bCs>
         </w:rPr>
-        <w:t xml:space="preserve">25/03/2019, 22:16</w:t>
+        <w:t xml:space="preserve">25/03/2019, 22:40</w:t>
       </w:r>
     </w:p>
     <w:p>
@@ -1695,7 +1695,7 @@
           <w:bCs w:val="true">
                     </w:bCs>
         </w:rPr>
-        <w:t xml:space="preserve">API data last updated on 2019-03-25, 22:08</w:t>
+        <w:t xml:space="preserve">API data last updated on 2019-03-25, 22:38</w:t>
       </w:r>
     </w:p>
     <w:p>
@@ -1734,7 +1734,7 @@
     </w:r>
     <w:r>
       <w:rPr/>
-      <w:t xml:space="preserve">25/03/2019, 22:16</w:t>
+      <w:t xml:space="preserve">25/03/2019, 22:40</w:t>
     </w:r>
   </w:p>
 </w:ftr>

</xml_diff>

<commit_message>
created a branch for the code to submit
</commit_message>
<xml_diff>
--- a/StatusReportManager/Status Summary Report.docx
+++ b/StatusReportManager/Status Summary Report.docx
@@ -52,7 +52,7 @@
           <w:bCs w:val="true">
                     </w:bCs>
         </w:rPr>
-        <w:t xml:space="preserve">07/04/2019, 08:00</w:t>
+        <w:t xml:space="preserve">05/04/2019, 15:30</w:t>
       </w:r>
       <w:r>
         <w:rPr>
@@ -78,7 +78,7 @@
           <w:bCs w:val="true">
                     </w:bCs>
         </w:rPr>
-        <w:t xml:space="preserve">07/04/2019, 08:30</w:t>
+        <w:t xml:space="preserve">05/04/2019, 16:00</w:t>
       </w:r>
     </w:p>
     <w:p>
@@ -363,46 +363,46 @@
             <w:r>
               <w:rPr>
                             </w:rPr>
-              <w:t xml:space="preserve">186</w:t>
-            </w:r>
-          </w:p>
-        </w:tc>
-        <w:tc>
-          <w:tcPr>
-                    </w:tcPr>
-          <w:p>
-            <w:pPr>
-                        </w:pPr>
-            <w:r>
-              <w:rPr>
-                            </w:rPr>
-              <w:t xml:space="preserve">Daniel</w:t>
-            </w:r>
-          </w:p>
-        </w:tc>
-        <w:tc>
-          <w:tcPr>
-                    </w:tcPr>
-          <w:p>
-            <w:pPr>
-                        </w:pPr>
-            <w:r>
-              <w:rPr>
-                            </w:rPr>
-              <w:t xml:space="preserve">98764321</w:t>
-            </w:r>
-          </w:p>
-        </w:tc>
-        <w:tc>
-          <w:tcPr>
-                    </w:tcPr>
-          <w:p>
-            <w:pPr>
-                        </w:pPr>
-            <w:r>
-              <w:rPr>
-                            </w:rPr>
-              <w:t xml:space="preserve">397800</w:t>
+              <w:t xml:space="preserve">56</w:t>
+            </w:r>
+          </w:p>
+        </w:tc>
+        <w:tc>
+          <w:tcPr>
+                    </w:tcPr>
+          <w:p>
+            <w:pPr>
+                        </w:pPr>
+            <w:r>
+              <w:rPr>
+                            </w:rPr>
+              <w:t xml:space="preserve">Hah Gotti</w:t>
+            </w:r>
+          </w:p>
+        </w:tc>
+        <w:tc>
+          <w:tcPr>
+                    </w:tcPr>
+          <w:p>
+            <w:pPr>
+                        </w:pPr>
+            <w:r>
+              <w:rPr>
+                            </w:rPr>
+              <w:t xml:space="preserve">97382019</w:t>
+            </w:r>
+          </w:p>
+        </w:tc>
+        <w:tc>
+          <w:tcPr>
+                    </w:tcPr>
+          <w:p>
+            <w:pPr>
+                        </w:pPr>
+            <w:r>
+              <w:rPr>
+                            </w:rPr>
+              <w:t xml:space="preserve">637331</w:t>
             </w:r>
           </w:p>
         </w:tc>
@@ -429,129 +429,7 @@
             <w:r>
               <w:rPr>
                             </w:rPr>
-              <w:t xml:space="preserve">incident</w:t>
-            </w:r>
-          </w:p>
-        </w:tc>
-        <w:tc>
-          <w:tcPr>
-                    </w:tcPr>
-          <w:p>
-            <w:pPr>
-                        </w:pPr>
-            <w:r>
-              <w:rPr>
-                            </w:rPr>
-              <w:t xml:space="preserve">Yes</w:t>
-            </w:r>
-          </w:p>
-        </w:tc>
-        <w:tc>
-          <w:tcPr>
-                    </w:tcPr>
-          <w:p>
-            <w:pPr>
-                        </w:pPr>
-            <w:r>
-              <w:rPr>
-                            </w:rPr>
-              <w:t xml:space="preserve">2019-04-07, 23:01</w:t>
-            </w:r>
-          </w:p>
-        </w:tc>
-        <w:tc>
-          <w:tcPr>
-                    </w:tcPr>
-          <w:p>
-            <w:pPr>
-                        </w:pPr>
-            <w:r>
-              <w:rPr>
-                            </w:rPr>
-              <w:t xml:space="preserve">cheese</w:t>
-            </w:r>
-          </w:p>
-        </w:tc>
-      </w:tr>
-      <w:tr>
-        <w:trPr>
-                </w:trPr>
-        <w:tc>
-          <w:tcPr>
-                    </w:tcPr>
-          <w:p>
-            <w:pPr>
-                        </w:pPr>
-            <w:r>
-              <w:rPr>
-                            </w:rPr>
-              <w:t xml:space="preserve">187</w:t>
-            </w:r>
-          </w:p>
-        </w:tc>
-        <w:tc>
-          <w:tcPr>
-                    </w:tcPr>
-          <w:p>
-            <w:pPr>
-                        </w:pPr>
-            <w:r>
-              <w:rPr>
-                            </w:rPr>
-              <w:t xml:space="preserve">Daniel</w:t>
-            </w:r>
-          </w:p>
-        </w:tc>
-        <w:tc>
-          <w:tcPr>
-                    </w:tcPr>
-          <w:p>
-            <w:pPr>
-                        </w:pPr>
-            <w:r>
-              <w:rPr>
-                            </w:rPr>
-              <w:t xml:space="preserve">98764321</w:t>
-            </w:r>
-          </w:p>
-        </w:tc>
-        <w:tc>
-          <w:tcPr>
-                    </w:tcPr>
-          <w:p>
-            <w:pPr>
-                        </w:pPr>
-            <w:r>
-              <w:rPr>
-                            </w:rPr>
-              <w:t xml:space="preserve">397800</w:t>
-            </w:r>
-          </w:p>
-        </w:tc>
-        <w:tc>
-          <w:tcPr>
-                    </w:tcPr>
-          <w:p>
-            <w:pPr>
-                        </w:pPr>
-            <w:r>
-              <w:rPr>
-                            </w:rPr>
-              <w:t xml:space="preserve">
-                            </w:t>
-            </w:r>
-          </w:p>
-        </w:tc>
-        <w:tc>
-          <w:tcPr>
-                    </w:tcPr>
-          <w:p>
-            <w:pPr>
-                        </w:pPr>
-            <w:r>
-              <w:rPr>
-                            </w:rPr>
-              <w:t xml:space="preserve">kfc incident</w:t>
+              <w:t xml:space="preserve">10 dead as riot breaks out during opening of McToxic - 6pc Nuts Meal</w:t>
             </w:r>
           </w:p>
         </w:tc>
@@ -577,7 +455,7 @@
             <w:r>
               <w:rPr>
                             </w:rPr>
-              <w:t xml:space="preserve">2019-04-07, 23:05</w:t>
+              <w:t xml:space="preserve">2019-04-05, 15:58</w:t>
             </w:r>
           </w:p>
         </w:tc>
@@ -744,179 +622,7 @@
             <w:r>
               <w:rPr>
                             </w:rPr>
-              <w:t xml:space="preserve">186</w:t>
-            </w:r>
-          </w:p>
-        </w:tc>
-        <w:tc>
-          <w:tcPr>
-                    </w:tcPr>
-          <w:p>
-            <w:pPr>
-                        </w:pPr>
-            <w:r>
-              <w:rPr>
-                            </w:rPr>
-              <w:t xml:space="preserve">Animal Control</w:t>
-            </w:r>
-          </w:p>
-        </w:tc>
-        <w:tc>
-          <w:tcPr>
-                    </w:tcPr>
-          <w:p>
-            <w:pPr>
-                        </w:pPr>
-            <w:r>
-              <w:rPr>
-                            </w:rPr>
-              <w:t xml:space="preserve">2019-04-07, 23:01</w:t>
-            </w:r>
-          </w:p>
-        </w:tc>
-      </w:tr>
-      <w:tr>
-        <w:trPr>
-                </w:trPr>
-        <w:tc>
-          <w:tcPr>
-                    </w:tcPr>
-          <w:p>
-            <w:pPr>
-                        </w:pPr>
-            <w:r>
-              <w:rPr>
-                            </w:rPr>
-              <w:t xml:space="preserve">186</w:t>
-            </w:r>
-          </w:p>
-        </w:tc>
-        <w:tc>
-          <w:tcPr>
-                    </w:tcPr>
-          <w:p>
-            <w:pPr>
-                        </w:pPr>
-            <w:r>
-              <w:rPr>
-                            </w:rPr>
-              <w:t xml:space="preserve">Counter Terrorism</w:t>
-            </w:r>
-          </w:p>
-        </w:tc>
-        <w:tc>
-          <w:tcPr>
-                    </w:tcPr>
-          <w:p>
-            <w:pPr>
-                        </w:pPr>
-            <w:r>
-              <w:rPr>
-                            </w:rPr>
-              <w:t xml:space="preserve">2019-04-07, 23:01</w:t>
-            </w:r>
-          </w:p>
-        </w:tc>
-      </w:tr>
-      <w:tr>
-        <w:trPr>
-                </w:trPr>
-        <w:tc>
-          <w:tcPr>
-                    </w:tcPr>
-          <w:p>
-            <w:pPr>
-                        </w:pPr>
-            <w:r>
-              <w:rPr>
-                            </w:rPr>
-              <w:t xml:space="preserve">186</w:t>
-            </w:r>
-          </w:p>
-        </w:tc>
-        <w:tc>
-          <w:tcPr>
-                    </w:tcPr>
-          <w:p>
-            <w:pPr>
-                        </w:pPr>
-            <w:r>
-              <w:rPr>
-                            </w:rPr>
-              <w:t xml:space="preserve">Cyber Security</w:t>
-            </w:r>
-          </w:p>
-        </w:tc>
-        <w:tc>
-          <w:tcPr>
-                    </w:tcPr>
-          <w:p>
-            <w:pPr>
-                        </w:pPr>
-            <w:r>
-              <w:rPr>
-                            </w:rPr>
-              <w:t xml:space="preserve">2019-04-07, 23:01</w:t>
-            </w:r>
-          </w:p>
-        </w:tc>
-      </w:tr>
-      <w:tr>
-        <w:trPr>
-                </w:trPr>
-        <w:tc>
-          <w:tcPr>
-                    </w:tcPr>
-          <w:p>
-            <w:pPr>
-                        </w:pPr>
-            <w:r>
-              <w:rPr>
-                            </w:rPr>
-              <w:t xml:space="preserve">186</w:t>
-            </w:r>
-          </w:p>
-        </w:tc>
-        <w:tc>
-          <w:tcPr>
-                    </w:tcPr>
-          <w:p>
-            <w:pPr>
-                        </w:pPr>
-            <w:r>
-              <w:rPr>
-                            </w:rPr>
-              <w:t xml:space="preserve">Disease Outbreak Control</w:t>
-            </w:r>
-          </w:p>
-        </w:tc>
-        <w:tc>
-          <w:tcPr>
-                    </w:tcPr>
-          <w:p>
-            <w:pPr>
-                        </w:pPr>
-            <w:r>
-              <w:rPr>
-                            </w:rPr>
-              <w:t xml:space="preserve">2019-04-07, 23:01</w:t>
-            </w:r>
-          </w:p>
-        </w:tc>
-      </w:tr>
-      <w:tr>
-        <w:trPr>
-                </w:trPr>
-        <w:tc>
-          <w:tcPr>
-                    </w:tcPr>
-          <w:p>
-            <w:pPr>
-                        </w:pPr>
-            <w:r>
-              <w:rPr>
-                            </w:rPr>
-              <w:t xml:space="preserve">186</w:t>
+              <w:t xml:space="preserve">56</w:t>
             </w:r>
           </w:p>
         </w:tc>
@@ -942,153 +648,24 @@
             <w:r>
               <w:rPr>
                             </w:rPr>
-              <w:t xml:space="preserve">2019-04-07, 23:01</w:t>
-            </w:r>
-          </w:p>
-        </w:tc>
-      </w:tr>
-      <w:tr>
-        <w:trPr>
-                </w:trPr>
-        <w:tc>
-          <w:tcPr>
-                    </w:tcPr>
-          <w:p>
-            <w:pPr>
-                        </w:pPr>
-            <w:r>
-              <w:rPr>
-                            </w:rPr>
-              <w:t xml:space="preserve">186</w:t>
-            </w:r>
-          </w:p>
-        </w:tc>
-        <w:tc>
-          <w:tcPr>
-                    </w:tcPr>
-          <w:p>
-            <w:pPr>
-                        </w:pPr>
-            <w:r>
-              <w:rPr>
-                            </w:rPr>
-              <w:t xml:space="preserve">Fire-Fighting</w:t>
-            </w:r>
-          </w:p>
-        </w:tc>
-        <w:tc>
-          <w:tcPr>
-                    </w:tcPr>
-          <w:p>
-            <w:pPr>
-                        </w:pPr>
-            <w:r>
-              <w:rPr>
-                            </w:rPr>
-              <w:t xml:space="preserve">2019-04-07, 23:01</w:t>
-            </w:r>
-          </w:p>
-        </w:tc>
-      </w:tr>
-      <w:tr>
-        <w:trPr>
-                </w:trPr>
-        <w:tc>
-          <w:tcPr>
-                    </w:tcPr>
-          <w:p>
-            <w:pPr>
-                        </w:pPr>
-            <w:r>
-              <w:rPr>
-                            </w:rPr>
-              <w:t xml:space="preserve">186</w:t>
-            </w:r>
-          </w:p>
-        </w:tc>
-        <w:tc>
-          <w:tcPr>
-                    </w:tcPr>
-          <w:p>
-            <w:pPr>
-                        </w:pPr>
-            <w:r>
-              <w:rPr>
-                            </w:rPr>
-              <w:t xml:space="preserve">Flood Control</w:t>
-            </w:r>
-          </w:p>
-        </w:tc>
-        <w:tc>
-          <w:tcPr>
-                    </w:tcPr>
-          <w:p>
-            <w:pPr>
-                        </w:pPr>
-            <w:r>
-              <w:rPr>
-                            </w:rPr>
-              <w:t xml:space="preserve">2019-04-07, 23:01</w:t>
-            </w:r>
-          </w:p>
-        </w:tc>
-      </w:tr>
-      <w:tr>
-        <w:trPr>
-                </w:trPr>
-        <w:tc>
-          <w:tcPr>
-                    </w:tcPr>
-          <w:p>
-            <w:pPr>
-                        </w:pPr>
-            <w:r>
-              <w:rPr>
-                            </w:rPr>
-              <w:t xml:space="preserve">186</w:t>
-            </w:r>
-          </w:p>
-        </w:tc>
-        <w:tc>
-          <w:tcPr>
-                    </w:tcPr>
-          <w:p>
-            <w:pPr>
-                        </w:pPr>
-            <w:r>
-              <w:rPr>
-                            </w:rPr>
-              <w:t xml:space="preserve">Gas Leak Control</w:t>
-            </w:r>
-          </w:p>
-        </w:tc>
-        <w:tc>
-          <w:tcPr>
-                    </w:tcPr>
-          <w:p>
-            <w:pPr>
-                        </w:pPr>
-            <w:r>
-              <w:rPr>
-                            </w:rPr>
-              <w:t xml:space="preserve">2019-04-07, 23:01</w:t>
-            </w:r>
-          </w:p>
-        </w:tc>
-      </w:tr>
-      <w:tr>
-        <w:trPr>
-                </w:trPr>
-        <w:tc>
-          <w:tcPr>
-                    </w:tcPr>
-          <w:p>
-            <w:pPr>
-                        </w:pPr>
-            <w:r>
-              <w:rPr>
-                            </w:rPr>
-              <w:t xml:space="preserve">186</w:t>
+              <w:t xml:space="preserve">2019-04-05, 15:58</w:t>
+            </w:r>
+          </w:p>
+        </w:tc>
+      </w:tr>
+      <w:tr>
+        <w:trPr>
+                </w:trPr>
+        <w:tc>
+          <w:tcPr>
+                    </w:tcPr>
+          <w:p>
+            <w:pPr>
+                        </w:pPr>
+            <w:r>
+              <w:rPr>
+                            </w:rPr>
+              <w:t xml:space="preserve">56</w:t>
             </w:r>
           </w:p>
         </w:tc>
@@ -1114,24 +691,24 @@
             <w:r>
               <w:rPr>
                             </w:rPr>
-              <w:t xml:space="preserve">2019-04-07, 23:01</w:t>
-            </w:r>
-          </w:p>
-        </w:tc>
-      </w:tr>
-      <w:tr>
-        <w:trPr>
-                </w:trPr>
-        <w:tc>
-          <w:tcPr>
-                    </w:tcPr>
-          <w:p>
-            <w:pPr>
-                        </w:pPr>
-            <w:r>
-              <w:rPr>
-                            </w:rPr>
-              <w:t xml:space="preserve">186</w:t>
+              <w:t xml:space="preserve">2019-04-05, 15:58</w:t>
+            </w:r>
+          </w:p>
+        </w:tc>
+      </w:tr>
+      <w:tr>
+        <w:trPr>
+                </w:trPr>
+        <w:tc>
+          <w:tcPr>
+                    </w:tcPr>
+          <w:p>
+            <w:pPr>
+                        </w:pPr>
+            <w:r>
+              <w:rPr>
+                            </w:rPr>
+              <w:t xml:space="preserve">56</w:t>
             </w:r>
           </w:p>
         </w:tc>
@@ -1157,437 +734,7 @@
             <w:r>
               <w:rPr>
                             </w:rPr>
-              <w:t xml:space="preserve">2019-04-07, 23:01</w:t>
-            </w:r>
-          </w:p>
-        </w:tc>
-      </w:tr>
-      <w:tr>
-        <w:trPr>
-                </w:trPr>
-        <w:tc>
-          <w:tcPr>
-                    </w:tcPr>
-          <w:p>
-            <w:pPr>
-                        </w:pPr>
-            <w:r>
-              <w:rPr>
-                            </w:rPr>
-              <w:t xml:space="preserve">187</w:t>
-            </w:r>
-          </w:p>
-        </w:tc>
-        <w:tc>
-          <w:tcPr>
-                    </w:tcPr>
-          <w:p>
-            <w:pPr>
-                        </w:pPr>
-            <w:r>
-              <w:rPr>
-                            </w:rPr>
-              <w:t xml:space="preserve">Animal Control</w:t>
-            </w:r>
-          </w:p>
-        </w:tc>
-        <w:tc>
-          <w:tcPr>
-                    </w:tcPr>
-          <w:p>
-            <w:pPr>
-                        </w:pPr>
-            <w:r>
-              <w:rPr>
-                            </w:rPr>
-              <w:t xml:space="preserve">2019-04-07, 23:05</w:t>
-            </w:r>
-          </w:p>
-        </w:tc>
-      </w:tr>
-      <w:tr>
-        <w:trPr>
-                </w:trPr>
-        <w:tc>
-          <w:tcPr>
-                    </w:tcPr>
-          <w:p>
-            <w:pPr>
-                        </w:pPr>
-            <w:r>
-              <w:rPr>
-                            </w:rPr>
-              <w:t xml:space="preserve">187</w:t>
-            </w:r>
-          </w:p>
-        </w:tc>
-        <w:tc>
-          <w:tcPr>
-                    </w:tcPr>
-          <w:p>
-            <w:pPr>
-                        </w:pPr>
-            <w:r>
-              <w:rPr>
-                            </w:rPr>
-              <w:t xml:space="preserve">Counter Terrorism</w:t>
-            </w:r>
-          </w:p>
-        </w:tc>
-        <w:tc>
-          <w:tcPr>
-                    </w:tcPr>
-          <w:p>
-            <w:pPr>
-                        </w:pPr>
-            <w:r>
-              <w:rPr>
-                            </w:rPr>
-              <w:t xml:space="preserve">2019-04-07, 23:05</w:t>
-            </w:r>
-          </w:p>
-        </w:tc>
-      </w:tr>
-      <w:tr>
-        <w:trPr>
-                </w:trPr>
-        <w:tc>
-          <w:tcPr>
-                    </w:tcPr>
-          <w:p>
-            <w:pPr>
-                        </w:pPr>
-            <w:r>
-              <w:rPr>
-                            </w:rPr>
-              <w:t xml:space="preserve">187</w:t>
-            </w:r>
-          </w:p>
-        </w:tc>
-        <w:tc>
-          <w:tcPr>
-                    </w:tcPr>
-          <w:p>
-            <w:pPr>
-                        </w:pPr>
-            <w:r>
-              <w:rPr>
-                            </w:rPr>
-              <w:t xml:space="preserve">Cyber Security</w:t>
-            </w:r>
-          </w:p>
-        </w:tc>
-        <w:tc>
-          <w:tcPr>
-                    </w:tcPr>
-          <w:p>
-            <w:pPr>
-                        </w:pPr>
-            <w:r>
-              <w:rPr>
-                            </w:rPr>
-              <w:t xml:space="preserve">2019-04-07, 23:05</w:t>
-            </w:r>
-          </w:p>
-        </w:tc>
-      </w:tr>
-      <w:tr>
-        <w:trPr>
-                </w:trPr>
-        <w:tc>
-          <w:tcPr>
-                    </w:tcPr>
-          <w:p>
-            <w:pPr>
-                        </w:pPr>
-            <w:r>
-              <w:rPr>
-                            </w:rPr>
-              <w:t xml:space="preserve">187</w:t>
-            </w:r>
-          </w:p>
-        </w:tc>
-        <w:tc>
-          <w:tcPr>
-                    </w:tcPr>
-          <w:p>
-            <w:pPr>
-                        </w:pPr>
-            <w:r>
-              <w:rPr>
-                            </w:rPr>
-              <w:t xml:space="preserve">Disease Outbreak Control</w:t>
-            </w:r>
-          </w:p>
-        </w:tc>
-        <w:tc>
-          <w:tcPr>
-                    </w:tcPr>
-          <w:p>
-            <w:pPr>
-                        </w:pPr>
-            <w:r>
-              <w:rPr>
-                            </w:rPr>
-              <w:t xml:space="preserve">2019-04-07, 23:05</w:t>
-            </w:r>
-          </w:p>
-        </w:tc>
-      </w:tr>
-      <w:tr>
-        <w:trPr>
-                </w:trPr>
-        <w:tc>
-          <w:tcPr>
-                    </w:tcPr>
-          <w:p>
-            <w:pPr>
-                        </w:pPr>
-            <w:r>
-              <w:rPr>
-                            </w:rPr>
-              <w:t xml:space="preserve">187</w:t>
-            </w:r>
-          </w:p>
-        </w:tc>
-        <w:tc>
-          <w:tcPr>
-                    </w:tcPr>
-          <w:p>
-            <w:pPr>
-                        </w:pPr>
-            <w:r>
-              <w:rPr>
-                            </w:rPr>
-              <w:t xml:space="preserve">Emergency Ambulance</w:t>
-            </w:r>
-          </w:p>
-        </w:tc>
-        <w:tc>
-          <w:tcPr>
-                    </w:tcPr>
-          <w:p>
-            <w:pPr>
-                        </w:pPr>
-            <w:r>
-              <w:rPr>
-                            </w:rPr>
-              <w:t xml:space="preserve">2019-04-07, 23:05</w:t>
-            </w:r>
-          </w:p>
-        </w:tc>
-      </w:tr>
-      <w:tr>
-        <w:trPr>
-                </w:trPr>
-        <w:tc>
-          <w:tcPr>
-                    </w:tcPr>
-          <w:p>
-            <w:pPr>
-                        </w:pPr>
-            <w:r>
-              <w:rPr>
-                            </w:rPr>
-              <w:t xml:space="preserve">187</w:t>
-            </w:r>
-          </w:p>
-        </w:tc>
-        <w:tc>
-          <w:tcPr>
-                    </w:tcPr>
-          <w:p>
-            <w:pPr>
-                        </w:pPr>
-            <w:r>
-              <w:rPr>
-                            </w:rPr>
-              <w:t xml:space="preserve">Fire-Fighting</w:t>
-            </w:r>
-          </w:p>
-        </w:tc>
-        <w:tc>
-          <w:tcPr>
-                    </w:tcPr>
-          <w:p>
-            <w:pPr>
-                        </w:pPr>
-            <w:r>
-              <w:rPr>
-                            </w:rPr>
-              <w:t xml:space="preserve">2019-04-07, 23:05</w:t>
-            </w:r>
-          </w:p>
-        </w:tc>
-      </w:tr>
-      <w:tr>
-        <w:trPr>
-                </w:trPr>
-        <w:tc>
-          <w:tcPr>
-                    </w:tcPr>
-          <w:p>
-            <w:pPr>
-                        </w:pPr>
-            <w:r>
-              <w:rPr>
-                            </w:rPr>
-              <w:t xml:space="preserve">187</w:t>
-            </w:r>
-          </w:p>
-        </w:tc>
-        <w:tc>
-          <w:tcPr>
-                    </w:tcPr>
-          <w:p>
-            <w:pPr>
-                        </w:pPr>
-            <w:r>
-              <w:rPr>
-                            </w:rPr>
-              <w:t xml:space="preserve">Flood Control</w:t>
-            </w:r>
-          </w:p>
-        </w:tc>
-        <w:tc>
-          <w:tcPr>
-                    </w:tcPr>
-          <w:p>
-            <w:pPr>
-                        </w:pPr>
-            <w:r>
-              <w:rPr>
-                            </w:rPr>
-              <w:t xml:space="preserve">2019-04-07, 23:05</w:t>
-            </w:r>
-          </w:p>
-        </w:tc>
-      </w:tr>
-      <w:tr>
-        <w:trPr>
-                </w:trPr>
-        <w:tc>
-          <w:tcPr>
-                    </w:tcPr>
-          <w:p>
-            <w:pPr>
-                        </w:pPr>
-            <w:r>
-              <w:rPr>
-                            </w:rPr>
-              <w:t xml:space="preserve">187</w:t>
-            </w:r>
-          </w:p>
-        </w:tc>
-        <w:tc>
-          <w:tcPr>
-                    </w:tcPr>
-          <w:p>
-            <w:pPr>
-                        </w:pPr>
-            <w:r>
-              <w:rPr>
-                            </w:rPr>
-              <w:t xml:space="preserve">Gas Leak Control</w:t>
-            </w:r>
-          </w:p>
-        </w:tc>
-        <w:tc>
-          <w:tcPr>
-                    </w:tcPr>
-          <w:p>
-            <w:pPr>
-                        </w:pPr>
-            <w:r>
-              <w:rPr>
-                            </w:rPr>
-              <w:t xml:space="preserve">2019-04-07, 23:05</w:t>
-            </w:r>
-          </w:p>
-        </w:tc>
-      </w:tr>
-      <w:tr>
-        <w:trPr>
-                </w:trPr>
-        <w:tc>
-          <w:tcPr>
-                    </w:tcPr>
-          <w:p>
-            <w:pPr>
-                        </w:pPr>
-            <w:r>
-              <w:rPr>
-                            </w:rPr>
-              <w:t xml:space="preserve">187</w:t>
-            </w:r>
-          </w:p>
-        </w:tc>
-        <w:tc>
-          <w:tcPr>
-                    </w:tcPr>
-          <w:p>
-            <w:pPr>
-                        </w:pPr>
-            <w:r>
-              <w:rPr>
-                            </w:rPr>
-              <w:t xml:space="preserve">Police Force</w:t>
-            </w:r>
-          </w:p>
-        </w:tc>
-        <w:tc>
-          <w:tcPr>
-                    </w:tcPr>
-          <w:p>
-            <w:pPr>
-                        </w:pPr>
-            <w:r>
-              <w:rPr>
-                            </w:rPr>
-              <w:t xml:space="preserve">2019-04-07, 23:05</w:t>
-            </w:r>
-          </w:p>
-        </w:tc>
-      </w:tr>
-      <w:tr>
-        <w:trPr>
-                </w:trPr>
-        <w:tc>
-          <w:tcPr>
-                    </w:tcPr>
-          <w:p>
-            <w:pPr>
-                        </w:pPr>
-            <w:r>
-              <w:rPr>
-                            </w:rPr>
-              <w:t xml:space="preserve">187</w:t>
-            </w:r>
-          </w:p>
-        </w:tc>
-        <w:tc>
-          <w:tcPr>
-                    </w:tcPr>
-          <w:p>
-            <w:pPr>
-                        </w:pPr>
-            <w:r>
-              <w:rPr>
-                            </w:rPr>
-              <w:t xml:space="preserve">Rescue and Evacuation</w:t>
-            </w:r>
-          </w:p>
-        </w:tc>
-        <w:tc>
-          <w:tcPr>
-                    </w:tcPr>
-          <w:p>
-            <w:pPr>
-                        </w:pPr>
-            <w:r>
-              <w:rPr>
-                            </w:rPr>
-              <w:t xml:space="preserve">2019-04-07, 23:05</w:t>
+              <w:t xml:space="preserve">2019-04-05, 15:58</w:t>
             </w:r>
           </w:p>
         </w:tc>
@@ -1731,7 +878,7 @@
             <w:r>
               <w:rPr>
                             </w:rPr>
-              <w:t xml:space="preserve">Fair (Night)</w:t>
+              <w:t xml:space="preserve">Showers</w:t>
             </w:r>
           </w:p>
         </w:tc>
@@ -1761,7 +908,7 @@
             <w:r>
               <w:rPr>
                             </w:rPr>
-              <w:t xml:space="preserve">Fair (Night)</w:t>
+              <w:t xml:space="preserve">Partly Cloudy (Day)</w:t>
             </w:r>
           </w:p>
         </w:tc>
@@ -1791,7 +938,7 @@
             <w:r>
               <w:rPr>
                             </w:rPr>
-              <w:t xml:space="preserve">Fair (Night)</w:t>
+              <w:t xml:space="preserve">Heavy Thundery Showers with Gusty Winds</w:t>
             </w:r>
           </w:p>
         </w:tc>
@@ -1821,7 +968,7 @@
             <w:r>
               <w:rPr>
                             </w:rPr>
-              <w:t xml:space="preserve">Fair (Night)</w:t>
+              <w:t xml:space="preserve">Heavy Thundery Showers with Gusty Winds</w:t>
             </w:r>
           </w:p>
         </w:tc>
@@ -1851,7 +998,7 @@
             <w:r>
               <w:rPr>
                             </w:rPr>
-              <w:t xml:space="preserve">Fair (Night)</w:t>
+              <w:t xml:space="preserve">Showers</w:t>
             </w:r>
           </w:p>
         </w:tc>
@@ -1881,7 +1028,7 @@
             <w:r>
               <w:rPr>
                             </w:rPr>
-              <w:t xml:space="preserve">Fair (Night)</w:t>
+              <w:t xml:space="preserve">Heavy Thundery Showers with Gusty Winds</w:t>
             </w:r>
           </w:p>
         </w:tc>
@@ -1911,7 +1058,7 @@
             <w:r>
               <w:rPr>
                             </w:rPr>
-              <w:t xml:space="preserve">Fair (Night)</w:t>
+              <w:t xml:space="preserve">Showers</w:t>
             </w:r>
           </w:p>
         </w:tc>
@@ -1941,7 +1088,7 @@
             <w:r>
               <w:rPr>
                             </w:rPr>
-              <w:t xml:space="preserve">Fair (Night)</w:t>
+              <w:t xml:space="preserve">Heavy Thundery Showers with Gusty Winds</w:t>
             </w:r>
           </w:p>
         </w:tc>
@@ -1971,7 +1118,7 @@
             <w:r>
               <w:rPr>
                             </w:rPr>
-              <w:t xml:space="preserve">Fair (Night)</w:t>
+              <w:t xml:space="preserve">Heavy Thundery Showers with Gusty Winds</w:t>
             </w:r>
           </w:p>
         </w:tc>
@@ -2001,7 +1148,7 @@
             <w:r>
               <w:rPr>
                             </w:rPr>
-              <w:t xml:space="preserve">Fair (Night)</w:t>
+              <w:t xml:space="preserve">Partly Cloudy (Day)</w:t>
             </w:r>
           </w:p>
         </w:tc>
@@ -2031,7 +1178,7 @@
             <w:r>
               <w:rPr>
                             </w:rPr>
-              <w:t xml:space="preserve">Fair (Night)</w:t>
+              <w:t xml:space="preserve">Showers</w:t>
             </w:r>
           </w:p>
         </w:tc>
@@ -2061,7 +1208,7 @@
             <w:r>
               <w:rPr>
                             </w:rPr>
-              <w:t xml:space="preserve">Fair (Night)</w:t>
+              <w:t xml:space="preserve">Heavy Thundery Showers with Gusty Winds</w:t>
             </w:r>
           </w:p>
         </w:tc>
@@ -2091,7 +1238,7 @@
             <w:r>
               <w:rPr>
                             </w:rPr>
-              <w:t xml:space="preserve">Fair (Night)</w:t>
+              <w:t xml:space="preserve">Heavy Thundery Showers with Gusty Winds</w:t>
             </w:r>
           </w:p>
         </w:tc>
@@ -2121,7 +1268,7 @@
             <w:r>
               <w:rPr>
                             </w:rPr>
-              <w:t xml:space="preserve">Fair (Night)</w:t>
+              <w:t xml:space="preserve">Heavy Thundery Showers with Gusty Winds</w:t>
             </w:r>
           </w:p>
         </w:tc>
@@ -2151,7 +1298,7 @@
             <w:r>
               <w:rPr>
                             </w:rPr>
-              <w:t xml:space="preserve">Fair (Night)</w:t>
+              <w:t xml:space="preserve">Showers</w:t>
             </w:r>
           </w:p>
         </w:tc>
@@ -2181,7 +1328,7 @@
             <w:r>
               <w:rPr>
                             </w:rPr>
-              <w:t xml:space="preserve">Fair (Night)</w:t>
+              <w:t xml:space="preserve">Heavy Thundery Showers with Gusty Winds</w:t>
             </w:r>
           </w:p>
         </w:tc>
@@ -2211,7 +1358,7 @@
             <w:r>
               <w:rPr>
                             </w:rPr>
-              <w:t xml:space="preserve">Fair (Night)</w:t>
+              <w:t xml:space="preserve">Heavy Thundery Showers with Gusty Winds</w:t>
             </w:r>
           </w:p>
         </w:tc>
@@ -2241,7 +1388,7 @@
             <w:r>
               <w:rPr>
                             </w:rPr>
-              <w:t xml:space="preserve">Fair (Night)</w:t>
+              <w:t xml:space="preserve">Heavy Thundery Showers with Gusty Winds</w:t>
             </w:r>
           </w:p>
         </w:tc>
@@ -2271,7 +1418,7 @@
             <w:r>
               <w:rPr>
                             </w:rPr>
-              <w:t xml:space="preserve">Fair (Night)</w:t>
+              <w:t xml:space="preserve">Heavy Thundery Showers with Gusty Winds</w:t>
             </w:r>
           </w:p>
         </w:tc>
@@ -2301,7 +1448,7 @@
             <w:r>
               <w:rPr>
                             </w:rPr>
-              <w:t xml:space="preserve">Fair (Night)</w:t>
+              <w:t xml:space="preserve">Heavy Thundery Showers with Gusty Winds</w:t>
             </w:r>
           </w:p>
         </w:tc>
@@ -2331,7 +1478,7 @@
             <w:r>
               <w:rPr>
                             </w:rPr>
-              <w:t xml:space="preserve">Fair (Night)</w:t>
+              <w:t xml:space="preserve">Showers</w:t>
             </w:r>
           </w:p>
         </w:tc>
@@ -2361,7 +1508,7 @@
             <w:r>
               <w:rPr>
                             </w:rPr>
-              <w:t xml:space="preserve">Fair (Night)</w:t>
+              <w:t xml:space="preserve">Partly Cloudy (Day)</w:t>
             </w:r>
           </w:p>
         </w:tc>
@@ -2391,7 +1538,7 @@
             <w:r>
               <w:rPr>
                             </w:rPr>
-              <w:t xml:space="preserve">Fair (Night)</w:t>
+              <w:t xml:space="preserve">Heavy Thundery Showers with Gusty Winds</w:t>
             </w:r>
           </w:p>
         </w:tc>
@@ -2421,7 +1568,7 @@
             <w:r>
               <w:rPr>
                             </w:rPr>
-              <w:t xml:space="preserve">Fair (Night)</w:t>
+              <w:t xml:space="preserve">Heavy Thundery Showers with Gusty Winds</w:t>
             </w:r>
           </w:p>
         </w:tc>
@@ -2451,7 +1598,7 @@
             <w:r>
               <w:rPr>
                             </w:rPr>
-              <w:t xml:space="preserve">Fair (Night)</w:t>
+              <w:t xml:space="preserve">Partly Cloudy (Day)</w:t>
             </w:r>
           </w:p>
         </w:tc>
@@ -2481,7 +1628,7 @@
             <w:r>
               <w:rPr>
                             </w:rPr>
-              <w:t xml:space="preserve">Fair (Night)</w:t>
+              <w:t xml:space="preserve">Partly Cloudy (Day)</w:t>
             </w:r>
           </w:p>
         </w:tc>
@@ -2511,7 +1658,7 @@
             <w:r>
               <w:rPr>
                             </w:rPr>
-              <w:t xml:space="preserve">Fair (Night)</w:t>
+              <w:t xml:space="preserve">Heavy Thundery Showers with Gusty Winds</w:t>
             </w:r>
           </w:p>
         </w:tc>
@@ -2541,7 +1688,7 @@
             <w:r>
               <w:rPr>
                             </w:rPr>
-              <w:t xml:space="preserve">Fair (Night)</w:t>
+              <w:t xml:space="preserve">Partly Cloudy (Day)</w:t>
             </w:r>
           </w:p>
         </w:tc>
@@ -2571,7 +1718,7 @@
             <w:r>
               <w:rPr>
                             </w:rPr>
-              <w:t xml:space="preserve">Fair (Night)</w:t>
+              <w:t xml:space="preserve">Partly Cloudy (Day)</w:t>
             </w:r>
           </w:p>
         </w:tc>
@@ -2601,7 +1748,7 @@
             <w:r>
               <w:rPr>
                             </w:rPr>
-              <w:t xml:space="preserve">Fair (Night)</w:t>
+              <w:t xml:space="preserve">Partly Cloudy (Day)</w:t>
             </w:r>
           </w:p>
         </w:tc>
@@ -2631,7 +1778,7 @@
             <w:r>
               <w:rPr>
                             </w:rPr>
-              <w:t xml:space="preserve">Fair (Night)</w:t>
+              <w:t xml:space="preserve">Heavy Thundery Showers with Gusty Winds</w:t>
             </w:r>
           </w:p>
         </w:tc>
@@ -2661,7 +1808,7 @@
             <w:r>
               <w:rPr>
                             </w:rPr>
-              <w:t xml:space="preserve">Fair (Night)</w:t>
+              <w:t xml:space="preserve">Partly Cloudy (Day)</w:t>
             </w:r>
           </w:p>
         </w:tc>
@@ -2691,7 +1838,7 @@
             <w:r>
               <w:rPr>
                             </w:rPr>
-              <w:t xml:space="preserve">Fair (Night)</w:t>
+              <w:t xml:space="preserve">Partly Cloudy (Day)</w:t>
             </w:r>
           </w:p>
         </w:tc>
@@ -2721,7 +1868,7 @@
             <w:r>
               <w:rPr>
                             </w:rPr>
-              <w:t xml:space="preserve">Fair (Night)</w:t>
+              <w:t xml:space="preserve">Partly Cloudy (Day)</w:t>
             </w:r>
           </w:p>
         </w:tc>
@@ -2751,7 +1898,7 @@
             <w:r>
               <w:rPr>
                             </w:rPr>
-              <w:t xml:space="preserve">Fair (Night)</w:t>
+              <w:t xml:space="preserve">Heavy Thundery Showers with Gusty Winds</w:t>
             </w:r>
           </w:p>
         </w:tc>
@@ -2781,7 +1928,7 @@
             <w:r>
               <w:rPr>
                             </w:rPr>
-              <w:t xml:space="preserve">Fair (Night)</w:t>
+              <w:t xml:space="preserve">Showers</w:t>
             </w:r>
           </w:p>
         </w:tc>
@@ -2811,7 +1958,7 @@
             <w:r>
               <w:rPr>
                             </w:rPr>
-              <w:t xml:space="preserve">Fair (Night)</w:t>
+              <w:t xml:space="preserve">Heavy Thundery Showers with Gusty Winds</w:t>
             </w:r>
           </w:p>
         </w:tc>
@@ -2841,7 +1988,7 @@
             <w:r>
               <w:rPr>
                             </w:rPr>
-              <w:t xml:space="preserve">Fair (Night)</w:t>
+              <w:t xml:space="preserve">Showers</w:t>
             </w:r>
           </w:p>
         </w:tc>
@@ -2871,7 +2018,7 @@
             <w:r>
               <w:rPr>
                             </w:rPr>
-              <w:t xml:space="preserve">Fair (Night)</w:t>
+              <w:t xml:space="preserve">Partly Cloudy (Day)</w:t>
             </w:r>
           </w:p>
         </w:tc>
@@ -2901,7 +2048,7 @@
             <w:r>
               <w:rPr>
                             </w:rPr>
-              <w:t xml:space="preserve">Fair (Night)</w:t>
+              <w:t xml:space="preserve">Heavy Thundery Showers with Gusty Winds</w:t>
             </w:r>
           </w:p>
         </w:tc>
@@ -2931,7 +2078,7 @@
             <w:r>
               <w:rPr>
                             </w:rPr>
-              <w:t xml:space="preserve">Fair (Night)</w:t>
+              <w:t xml:space="preserve">Showers</w:t>
             </w:r>
           </w:p>
         </w:tc>
@@ -2961,7 +2108,7 @@
             <w:r>
               <w:rPr>
                             </w:rPr>
-              <w:t xml:space="preserve">Fair (Night)</w:t>
+              <w:t xml:space="preserve">Heavy Thundery Showers with Gusty Winds</w:t>
             </w:r>
           </w:p>
         </w:tc>
@@ -2991,7 +2138,7 @@
             <w:r>
               <w:rPr>
                             </w:rPr>
-              <w:t xml:space="preserve">Fair (Night)</w:t>
+              <w:t xml:space="preserve">Heavy Thundery Showers with Gusty Winds</w:t>
             </w:r>
           </w:p>
         </w:tc>
@@ -3021,7 +2168,7 @@
             <w:r>
               <w:rPr>
                             </w:rPr>
-              <w:t xml:space="preserve">Fair (Night)</w:t>
+              <w:t xml:space="preserve">Heavy Thundery Showers with Gusty Winds</w:t>
             </w:r>
           </w:p>
         </w:tc>
@@ -3051,7 +2198,7 @@
             <w:r>
               <w:rPr>
                             </w:rPr>
-              <w:t xml:space="preserve">Fair (Night)</w:t>
+              <w:t xml:space="preserve">Showers</w:t>
             </w:r>
           </w:p>
         </w:tc>
@@ -3081,7 +2228,7 @@
             <w:r>
               <w:rPr>
                             </w:rPr>
-              <w:t xml:space="preserve">Fair (Night)</w:t>
+              <w:t xml:space="preserve">Partly Cloudy (Day)</w:t>
             </w:r>
           </w:p>
         </w:tc>
@@ -3111,7 +2258,7 @@
             <w:r>
               <w:rPr>
                             </w:rPr>
-              <w:t xml:space="preserve">Fair (Night)</w:t>
+              <w:t xml:space="preserve">Partly Cloudy (Day)</w:t>
             </w:r>
           </w:p>
         </w:tc>
@@ -3127,7 +2274,7 @@
           <w:bCs w:val="true">
                     </w:bCs>
         </w:rPr>
-        <w:t xml:space="preserve">API data last updated on 2019-04-07, 23:08</w:t>
+        <w:t xml:space="preserve">API data last updated on 2019-04-05, 15:58</w:t>
       </w:r>
     </w:p>
     <w:p>
@@ -3166,7 +2313,7 @@
     </w:r>
     <w:r>
       <w:rPr/>
-      <w:t xml:space="preserve">07/04/2019, 08:30</w:t>
+      <w:t xml:space="preserve">05/04/2019, 16:00</w:t>
     </w:r>
   </w:p>
 </w:ftr>

</xml_diff>